<commit_message>
Update Matrix Multiplication - Strassen Algorithm.docx
</commit_message>
<xml_diff>
--- a/Matrix Multiplication - Strassen Algorithm.docx
+++ b/Matrix Multiplication - Strassen Algorithm.docx
@@ -164,32 +164,22 @@
           <w:bCs w:val="0"/>
           <w:i w:val="0"/>
           <w:iCs w:val="0"/>
-          <w:color w:val="000000" w:themeColor="text1"/>
-          <w:sz w:val="24"/>
-          <w:szCs w:val="24"/>
-          <w:highlight w:val="none"/>
-          <w14:textFill>
-            <w14:solidFill>
-              <w14:schemeClr w14:val="tx1"/>
-            </w14:solidFill>
-          </w14:textFill>
-        </w:rPr>
-      </w:pPr>
-      <w:r>
-        <w:rPr>
-          <w:b w:val="0"/>
-          <w:bCs w:val="0"/>
-          <w:i w:val="0"/>
-          <w:iCs w:val="0"/>
-          <w:color w:val="000000" w:themeColor="text1"/>
-          <w:sz w:val="24"/>
-          <w:szCs w:val="24"/>
-          <w:highlight w:val="none"/>
-          <w14:textFill>
-            <w14:solidFill>
-              <w14:schemeClr w14:val="tx1"/>
-            </w14:solidFill>
-          </w14:textFill>
+          <w:color w:val="C00000"/>
+          <w:sz w:val="24"/>
+          <w:szCs w:val="24"/>
+          <w:highlight w:val="none"/>
+        </w:rPr>
+      </w:pPr>
+      <w:r>
+        <w:rPr>
+          <w:b w:val="0"/>
+          <w:bCs w:val="0"/>
+          <w:i w:val="0"/>
+          <w:iCs w:val="0"/>
+          <w:color w:val="C00000"/>
+          <w:sz w:val="24"/>
+          <w:szCs w:val="24"/>
+          <w:highlight w:val="none"/>
         </w:rPr>
         <w:t>For A = (aij) and B = (bij) are all n * n Matrix, then for i, j = 1, 2, ..., n, here define cij as the element of Multiplication C = A * B:</w:t>
       </w:r>
@@ -202,32 +192,22 @@
           <w:bCs w:val="0"/>
           <w:i w:val="0"/>
           <w:iCs w:val="0"/>
-          <w:color w:val="000000" w:themeColor="text1"/>
-          <w:sz w:val="24"/>
-          <w:szCs w:val="24"/>
-          <w:highlight w:val="none"/>
-          <w14:textFill>
-            <w14:solidFill>
-              <w14:schemeClr w14:val="tx1"/>
-            </w14:solidFill>
-          </w14:textFill>
-        </w:rPr>
-      </w:pPr>
-      <w:r>
-        <w:rPr>
-          <w:b w:val="0"/>
-          <w:bCs w:val="0"/>
-          <w:i w:val="0"/>
-          <w:iCs w:val="0"/>
-          <w:color w:val="000000" w:themeColor="text1"/>
-          <w:sz w:val="24"/>
-          <w:szCs w:val="24"/>
-          <w:highlight w:val="none"/>
-          <w14:textFill>
-            <w14:solidFill>
-              <w14:schemeClr w14:val="tx1"/>
-            </w14:solidFill>
-          </w14:textFill>
+          <w:color w:val="C00000"/>
+          <w:sz w:val="24"/>
+          <w:szCs w:val="24"/>
+          <w:highlight w:val="none"/>
+        </w:rPr>
+      </w:pPr>
+      <w:r>
+        <w:rPr>
+          <w:b w:val="0"/>
+          <w:bCs w:val="0"/>
+          <w:i w:val="0"/>
+          <w:iCs w:val="0"/>
+          <w:color w:val="C00000"/>
+          <w:sz w:val="24"/>
+          <w:szCs w:val="24"/>
+          <w:highlight w:val="none"/>
         </w:rPr>
         <w:t>Cij = Sum ( aik * bkj ) ( k belongs from 1 to n. )</w:t>
       </w:r>
@@ -402,25 +382,7 @@
             </w14:solidFill>
           </w14:textFill>
         </w:rPr>
-        <w:t>Multiplication of Matrix A and B</w:t>
-      </w:r>
-      <w:r>
-        <w:rPr>
-          <w:b w:val="0"/>
-          <w:bCs w:val="0"/>
-          <w:i w:val="0"/>
-          <w:iCs w:val="0"/>
-          <w:color w:val="000000" w:themeColor="text1"/>
-          <w:sz w:val="24"/>
-          <w:szCs w:val="24"/>
-          <w:highlight w:val="none"/>
-          <w14:textFill>
-            <w14:solidFill>
-              <w14:schemeClr w14:val="tx1"/>
-            </w14:solidFill>
-          </w14:textFill>
-        </w:rPr>
-        <w:t>:</w:t>
+        <w:t>Multiplication of Matrix A and B:</w:t>
       </w:r>
     </w:p>
     <w:p>
@@ -509,6 +471,47 @@
     </w:p>
     <w:p>
       <w:pPr>
+        <w:numPr>
+          <w:numId w:val="0"/>
+        </w:numPr>
+        <w:ind w:leftChars="0"/>
+        <w:rPr>
+          <w:b/>
+          <w:bCs/>
+          <w:i w:val="0"/>
+          <w:iCs w:val="0"/>
+          <w:color w:val="000000" w:themeColor="text1"/>
+          <w:sz w:val="24"/>
+          <w:szCs w:val="24"/>
+          <w:highlight w:val="yellow"/>
+          <w14:textFill>
+            <w14:solidFill>
+              <w14:schemeClr w14:val="tx1"/>
+            </w14:solidFill>
+          </w14:textFill>
+        </w:rPr>
+      </w:pPr>
+      <w:r>
+        <w:rPr>
+          <w:b/>
+          <w:bCs/>
+          <w:i w:val="0"/>
+          <w:iCs w:val="0"/>
+          <w:color w:val="000000" w:themeColor="text1"/>
+          <w:sz w:val="24"/>
+          <w:szCs w:val="24"/>
+          <w:highlight w:val="yellow"/>
+          <w14:textFill>
+            <w14:solidFill>
+              <w14:schemeClr w14:val="tx1"/>
+            </w14:solidFill>
+          </w14:textFill>
+        </w:rPr>
+        <w:t>Square - Matrix - Multiplication (A, B):</w:t>
+      </w:r>
+    </w:p>
+    <w:p>
+      <w:pPr>
         <w:rPr>
           <w:b w:val="0"/>
           <w:bCs w:val="0"/>
@@ -861,102 +864,7 @@
             </w14:solidFill>
           </w14:textFill>
         </w:rPr>
-        <w:t>C</w:t>
-      </w:r>
-      <w:r>
-        <w:rPr>
-          <w:b w:val="0"/>
-          <w:bCs w:val="0"/>
-          <w:i/>
-          <w:iCs/>
-          <w:color w:val="000000" w:themeColor="text1"/>
-          <w:sz w:val="24"/>
-          <w:szCs w:val="24"/>
-          <w:highlight w:val="none"/>
-          <w:shd w:val="clear" w:color="FFFFFF" w:fill="D9D9D9"/>
-          <w14:textFill>
-            <w14:solidFill>
-              <w14:schemeClr w14:val="tx1"/>
-            </w14:solidFill>
-          </w14:textFill>
-        </w:rPr>
-        <w:t xml:space="preserve"> </w:t>
-      </w:r>
-      <w:r>
-        <w:rPr>
-          <w:b w:val="0"/>
-          <w:bCs w:val="0"/>
-          <w:i/>
-          <w:iCs/>
-          <w:color w:val="000000" w:themeColor="text1"/>
-          <w:sz w:val="24"/>
-          <w:szCs w:val="24"/>
-          <w:highlight w:val="none"/>
-          <w:shd w:val="clear" w:color="FFFFFF" w:fill="D9D9D9"/>
-          <w14:textFill>
-            <w14:solidFill>
-              <w14:schemeClr w14:val="tx1"/>
-            </w14:solidFill>
-          </w14:textFill>
-        </w:rPr>
-        <w:t>[ i ]</w:t>
-      </w:r>
-      <w:r>
-        <w:rPr>
-          <w:b w:val="0"/>
-          <w:bCs w:val="0"/>
-          <w:i/>
-          <w:iCs/>
-          <w:color w:val="000000" w:themeColor="text1"/>
-          <w:sz w:val="24"/>
-          <w:szCs w:val="24"/>
-          <w:highlight w:val="none"/>
-          <w:shd w:val="clear" w:color="FFFFFF" w:fill="D9D9D9"/>
-          <w14:textFill>
-            <w14:solidFill>
-              <w14:schemeClr w14:val="tx1"/>
-            </w14:solidFill>
-          </w14:textFill>
-        </w:rPr>
-        <w:t xml:space="preserve"> </w:t>
-      </w:r>
-      <w:r>
-        <w:rPr>
-          <w:b w:val="0"/>
-          <w:bCs w:val="0"/>
-          <w:i/>
-          <w:iCs/>
-          <w:color w:val="000000" w:themeColor="text1"/>
-          <w:sz w:val="24"/>
-          <w:szCs w:val="24"/>
-          <w:highlight w:val="none"/>
-          <w:shd w:val="clear" w:color="FFFFFF" w:fill="D9D9D9"/>
-          <w14:textFill>
-            <w14:solidFill>
-              <w14:schemeClr w14:val="tx1"/>
-            </w14:solidFill>
-          </w14:textFill>
-        </w:rPr>
-        <w:t>[ j ]</w:t>
-      </w:r>
-      <w:r>
-        <w:rPr>
-          <w:b w:val="0"/>
-          <w:bCs w:val="0"/>
-          <w:i/>
-          <w:iCs/>
-          <w:color w:val="000000" w:themeColor="text1"/>
-          <w:sz w:val="24"/>
-          <w:szCs w:val="24"/>
-          <w:highlight w:val="none"/>
-          <w:shd w:val="clear" w:color="FFFFFF" w:fill="D9D9D9"/>
-          <w14:textFill>
-            <w14:solidFill>
-              <w14:schemeClr w14:val="tx1"/>
-            </w14:solidFill>
-          </w14:textFill>
-        </w:rPr>
-        <w:t xml:space="preserve"> += A [ i ] [ k ] * B [ k ] [ j ];</w:t>
+        <w:t>C [ i ] [ j ] += A [ i ] [ k ] * B [ k ] [ j ];</w:t>
       </w:r>
     </w:p>
     <w:p>
@@ -1311,43 +1219,6 @@
     <w:p>
       <w:pPr>
         <w:rPr>
-          <w:b w:val="0"/>
-          <w:bCs w:val="0"/>
-          <w:i w:val="0"/>
-          <w:iCs w:val="0"/>
-          <w:color w:val="000000" w:themeColor="text1"/>
-          <w:sz w:val="24"/>
-          <w:szCs w:val="24"/>
-          <w:highlight w:val="none"/>
-          <w14:textFill>
-            <w14:solidFill>
-              <w14:schemeClr w14:val="tx1"/>
-            </w14:solidFill>
-          </w14:textFill>
-        </w:rPr>
-      </w:pPr>
-      <w:r>
-        <w:rPr>
-          <w:b w:val="0"/>
-          <w:bCs w:val="0"/>
-          <w:i w:val="0"/>
-          <w:iCs w:val="0"/>
-          <w:color w:val="000000" w:themeColor="text1"/>
-          <w:sz w:val="24"/>
-          <w:szCs w:val="24"/>
-          <w:highlight w:val="none"/>
-          <w14:textFill>
-            <w14:solidFill>
-              <w14:schemeClr w14:val="tx1"/>
-            </w14:solidFill>
-          </w14:textFill>
-        </w:rPr>
-        <w:t xml:space="preserve">When we try to calculate Matrix Multiplication C = A * B by using Divide and Conquer, then assume that three Matrix are all n * n, also n is Power of 2. Here we assume that in each division steps, then n * n matrix are divided into 4 n/2 * n/2 Sub - Matrix. </w:t>
-      </w:r>
-    </w:p>
-    <w:p>
-      <w:pPr>
-        <w:rPr>
           <w:b/>
           <w:bCs/>
           <w:i/>
@@ -1365,6 +1236,152 @@
       </w:pPr>
       <w:r>
         <w:rPr>
+          <w:b w:val="0"/>
+          <w:bCs w:val="0"/>
+          <w:i w:val="0"/>
+          <w:iCs w:val="0"/>
+          <w:color w:val="000000" w:themeColor="text1"/>
+          <w:sz w:val="24"/>
+          <w:szCs w:val="24"/>
+          <w:highlight w:val="none"/>
+          <w14:textFill>
+            <w14:solidFill>
+              <w14:schemeClr w14:val="tx1"/>
+            </w14:solidFill>
+          </w14:textFill>
+        </w:rPr>
+        <w:t>When we try to calculate Matrix Multiplication C = A * B by using Divide and Conquer</w:t>
+      </w:r>
+      <w:r>
+        <w:rPr>
+          <w:b w:val="0"/>
+          <w:bCs w:val="0"/>
+          <w:i w:val="0"/>
+          <w:iCs w:val="0"/>
+          <w:color w:val="000000" w:themeColor="text1"/>
+          <w:sz w:val="24"/>
+          <w:szCs w:val="24"/>
+          <w:highlight w:val="none"/>
+          <w14:textFill>
+            <w14:solidFill>
+              <w14:schemeClr w14:val="tx1"/>
+            </w14:solidFill>
+          </w14:textFill>
+        </w:rPr>
+        <w:t xml:space="preserve"> Algorithm</w:t>
+      </w:r>
+      <w:r>
+        <w:rPr>
+          <w:b w:val="0"/>
+          <w:bCs w:val="0"/>
+          <w:i w:val="0"/>
+          <w:iCs w:val="0"/>
+          <w:color w:val="000000" w:themeColor="text1"/>
+          <w:sz w:val="24"/>
+          <w:szCs w:val="24"/>
+          <w:highlight w:val="none"/>
+          <w14:textFill>
+            <w14:solidFill>
+              <w14:schemeClr w14:val="tx1"/>
+            </w14:solidFill>
+          </w14:textFill>
+        </w:rPr>
+        <w:t>, then</w:t>
+      </w:r>
+      <w:r>
+        <w:rPr>
+          <w:b w:val="0"/>
+          <w:bCs w:val="0"/>
+          <w:i w:val="0"/>
+          <w:iCs w:val="0"/>
+          <w:color w:val="000000" w:themeColor="text1"/>
+          <w:sz w:val="24"/>
+          <w:szCs w:val="24"/>
+          <w:highlight w:val="none"/>
+          <w14:textFill>
+            <w14:solidFill>
+              <w14:schemeClr w14:val="tx1"/>
+            </w14:solidFill>
+          </w14:textFill>
+        </w:rPr>
+        <w:t xml:space="preserve"> we need to </w:t>
+      </w:r>
+      <w:r>
+        <w:rPr>
+          <w:b w:val="0"/>
+          <w:bCs w:val="0"/>
+          <w:i w:val="0"/>
+          <w:iCs w:val="0"/>
+          <w:color w:val="000000" w:themeColor="text1"/>
+          <w:sz w:val="24"/>
+          <w:szCs w:val="24"/>
+          <w:highlight w:val="none"/>
+          <w14:textFill>
+            <w14:solidFill>
+              <w14:schemeClr w14:val="tx1"/>
+            </w14:solidFill>
+          </w14:textFill>
+        </w:rPr>
+        <w:t>assume that three Matrix are all n * n, also n is Power of 2. Here we assume that in each division steps, then n * n matrix are divided into 4 Sub - Matrix</w:t>
+      </w:r>
+      <w:r>
+        <w:rPr>
+          <w:b w:val="0"/>
+          <w:bCs w:val="0"/>
+          <w:i w:val="0"/>
+          <w:iCs w:val="0"/>
+          <w:color w:val="000000" w:themeColor="text1"/>
+          <w:sz w:val="24"/>
+          <w:szCs w:val="24"/>
+          <w:highlight w:val="none"/>
+          <w14:textFill>
+            <w14:solidFill>
+              <w14:schemeClr w14:val="tx1"/>
+            </w14:solidFill>
+          </w14:textFill>
+        </w:rPr>
+        <w:t xml:space="preserve"> with size of </w:t>
+      </w:r>
+      <w:r>
+        <w:rPr>
+          <w:b w:val="0"/>
+          <w:bCs w:val="0"/>
+          <w:i w:val="0"/>
+          <w:iCs w:val="0"/>
+          <w:color w:val="000000" w:themeColor="text1"/>
+          <w:sz w:val="24"/>
+          <w:szCs w:val="24"/>
+          <w:highlight w:val="none"/>
+          <w14:textFill>
+            <w14:solidFill>
+              <w14:schemeClr w14:val="tx1"/>
+            </w14:solidFill>
+          </w14:textFill>
+        </w:rPr>
+        <w:t>n/2 * n/</w:t>
+      </w:r>
+      <w:r>
+        <w:rPr>
+          <w:b w:val="0"/>
+          <w:bCs w:val="0"/>
+          <w:i w:val="0"/>
+          <w:iCs w:val="0"/>
+          <w:color w:val="000000" w:themeColor="text1"/>
+          <w:sz w:val="24"/>
+          <w:szCs w:val="24"/>
+          <w:highlight w:val="none"/>
+          <w14:textFill>
+            <w14:solidFill>
+              <w14:schemeClr w14:val="tx1"/>
+            </w14:solidFill>
+          </w14:textFill>
+        </w:rPr>
+        <w:t>2. Also, the size of n needs to be bigger than or equal to 2.</w:t>
+      </w:r>
+    </w:p>
+    <w:p>
+      <w:pPr>
+        <w:rPr>
           <w:b/>
           <w:bCs/>
           <w:i/>
@@ -1379,22 +1396,76 @@
             </w14:solidFill>
           </w14:textFill>
         </w:rPr>
-        <w:t>Example:</w:t>
+      </w:pPr>
+      <w:r>
+        <w:rPr>
+          <w:b/>
+          <w:bCs/>
+          <w:i/>
+          <w:iCs/>
+          <w:color w:val="000000" w:themeColor="text1"/>
+          <w:sz w:val="24"/>
+          <w:szCs w:val="24"/>
+          <w:highlight w:val="yellow"/>
+          <w14:textFill>
+            <w14:solidFill>
+              <w14:schemeClr w14:val="tx1"/>
+            </w14:solidFill>
+          </w14:textFill>
+        </w:rPr>
+        <w:t>Basics:</w:t>
+      </w:r>
+    </w:p>
+    <w:p>
+      <w:pPr>
+        <w:rPr>
+          <w:b w:val="0"/>
+          <w:bCs w:val="0"/>
+          <w:i w:val="0"/>
+          <w:iCs w:val="0"/>
+          <w:color w:val="000000" w:themeColor="text1"/>
+          <w:sz w:val="24"/>
+          <w:szCs w:val="24"/>
+          <w:highlight w:val="none"/>
+          <w14:textFill>
+            <w14:solidFill>
+              <w14:schemeClr w14:val="tx1"/>
+            </w14:solidFill>
+          </w14:textFill>
+        </w:rPr>
+      </w:pPr>
+      <w:r>
+        <w:rPr>
+          <w:b w:val="0"/>
+          <w:bCs w:val="0"/>
+          <w:i w:val="0"/>
+          <w:iCs w:val="0"/>
+          <w:color w:val="000000" w:themeColor="text1"/>
+          <w:sz w:val="24"/>
+          <w:szCs w:val="24"/>
+          <w:highlight w:val="none"/>
+          <w14:textFill>
+            <w14:solidFill>
+              <w14:schemeClr w14:val="tx1"/>
+            </w14:solidFill>
+          </w14:textFill>
+        </w:rPr>
+        <w:t xml:space="preserve">When n equals to 2, it means that the size of Matrix A and B are the size of 2, </w:t>
       </w:r>
     </w:p>
     <w:tbl>
       <w:tblPr>
         <w:tblStyle w:val="4"/>
-        <w:tblpPr w:leftFromText="180" w:rightFromText="180" w:vertAnchor="text" w:horzAnchor="page" w:tblpX="2497" w:tblpY="51"/>
+        <w:tblpPr w:leftFromText="180" w:rightFromText="180" w:vertAnchor="text" w:horzAnchor="page" w:tblpX="2474" w:tblpY="103"/>
         <w:tblOverlap w:val="never"/>
         <w:tblW w:w="0" w:type="auto"/>
         <w:tblInd w:w="0" w:type="dxa"/>
         <w:tblBorders>
-          <w:top w:val="none" w:color="auto" w:sz="0" w:space="0"/>
-          <w:left w:val="none" w:color="auto" w:sz="0" w:space="0"/>
-          <w:bottom w:val="none" w:color="auto" w:sz="0" w:space="0"/>
-          <w:right w:val="none" w:color="auto" w:sz="0" w:space="0"/>
-          <w:insideH w:val="none" w:color="auto" w:sz="0" w:space="0"/>
+          <w:top w:val="single" w:color="auto" w:sz="4" w:space="0"/>
+          <w:left w:val="single" w:color="auto" w:sz="4" w:space="0"/>
+          <w:bottom w:val="single" w:color="auto" w:sz="4" w:space="0"/>
+          <w:right w:val="single" w:color="auto" w:sz="4" w:space="0"/>
+          <w:insideH w:val="single" w:color="auto" w:sz="4" w:space="0"/>
           <w:insideV w:val="none" w:color="auto" w:sz="0" w:space="0"/>
         </w:tblBorders>
         <w:tblLayout w:type="autofit"/>
@@ -1406,26 +1477,33 @@
         </w:tblCellMar>
       </w:tblPr>
       <w:tblGrid>
-        <w:gridCol w:w="785"/>
-        <w:gridCol w:w="706"/>
+        <w:gridCol w:w="1009"/>
+        <w:gridCol w:w="1009"/>
       </w:tblGrid>
       <w:tr>
         <w:tblPrEx>
           <w:tblBorders>
-            <w:top w:val="none" w:color="auto" w:sz="0" w:space="0"/>
-            <w:left w:val="none" w:color="auto" w:sz="0" w:space="0"/>
-            <w:bottom w:val="none" w:color="auto" w:sz="0" w:space="0"/>
-            <w:right w:val="none" w:color="auto" w:sz="0" w:space="0"/>
-            <w:insideH w:val="none" w:color="auto" w:sz="0" w:space="0"/>
+            <w:top w:val="single" w:color="auto" w:sz="4" w:space="0"/>
+            <w:left w:val="single" w:color="auto" w:sz="4" w:space="0"/>
+            <w:bottom w:val="single" w:color="auto" w:sz="4" w:space="0"/>
+            <w:right w:val="single" w:color="auto" w:sz="4" w:space="0"/>
+            <w:insideH w:val="single" w:color="auto" w:sz="4" w:space="0"/>
             <w:insideV w:val="none" w:color="auto" w:sz="0" w:space="0"/>
           </w:tblBorders>
         </w:tblPrEx>
         <w:tc>
           <w:tcPr>
-            <w:tcW w:w="785" w:type="dxa"/>
+            <w:tcW w:w="1009" w:type="dxa"/>
+            <w:tcBorders>
+              <w:top w:val="nil"/>
+              <w:left w:val="single" w:color="auto" w:sz="4" w:space="0"/>
+              <w:bottom w:val="nil"/>
+            </w:tcBorders>
+            <w:vAlign w:val="center"/>
           </w:tcPr>
           <w:p>
             <w:pPr>
+              <w:jc w:val="center"/>
               <w:rPr>
                 <w:b w:val="0"/>
                 <w:bCs w:val="0"/>
@@ -1460,16 +1538,23 @@
                   </w14:solidFill>
                 </w14:textFill>
               </w:rPr>
-              <w:t>A11</w:t>
+              <w:t>a11</w:t>
             </w:r>
           </w:p>
         </w:tc>
         <w:tc>
           <w:tcPr>
-            <w:tcW w:w="706" w:type="dxa"/>
+            <w:tcW w:w="1009" w:type="dxa"/>
+            <w:tcBorders>
+              <w:top w:val="nil"/>
+              <w:bottom w:val="nil"/>
+              <w:right w:val="single" w:color="auto" w:sz="4" w:space="0"/>
+            </w:tcBorders>
+            <w:vAlign w:val="center"/>
           </w:tcPr>
           <w:p>
             <w:pPr>
+              <w:jc w:val="center"/>
               <w:rPr>
                 <w:b w:val="0"/>
                 <w:bCs w:val="0"/>
@@ -1504,7 +1589,7 @@
                   </w14:solidFill>
                 </w14:textFill>
               </w:rPr>
-              <w:t>A12</w:t>
+              <w:t>a12</w:t>
             </w:r>
           </w:p>
         </w:tc>
@@ -1512,20 +1597,27 @@
       <w:tr>
         <w:tblPrEx>
           <w:tblBorders>
-            <w:top w:val="none" w:color="auto" w:sz="0" w:space="0"/>
-            <w:left w:val="none" w:color="auto" w:sz="0" w:space="0"/>
-            <w:bottom w:val="none" w:color="auto" w:sz="0" w:space="0"/>
-            <w:right w:val="none" w:color="auto" w:sz="0" w:space="0"/>
-            <w:insideH w:val="none" w:color="auto" w:sz="0" w:space="0"/>
+            <w:top w:val="single" w:color="auto" w:sz="4" w:space="0"/>
+            <w:left w:val="single" w:color="auto" w:sz="4" w:space="0"/>
+            <w:bottom w:val="single" w:color="auto" w:sz="4" w:space="0"/>
+            <w:right w:val="single" w:color="auto" w:sz="4" w:space="0"/>
+            <w:insideH w:val="single" w:color="auto" w:sz="4" w:space="0"/>
             <w:insideV w:val="none" w:color="auto" w:sz="0" w:space="0"/>
           </w:tblBorders>
         </w:tblPrEx>
         <w:tc>
           <w:tcPr>
-            <w:tcW w:w="785" w:type="dxa"/>
+            <w:tcW w:w="1009" w:type="dxa"/>
+            <w:tcBorders>
+              <w:top w:val="nil"/>
+              <w:left w:val="single" w:color="auto" w:sz="4" w:space="0"/>
+              <w:bottom w:val="nil"/>
+            </w:tcBorders>
+            <w:vAlign w:val="center"/>
           </w:tcPr>
           <w:p>
             <w:pPr>
+              <w:jc w:val="center"/>
               <w:rPr>
                 <w:b w:val="0"/>
                 <w:bCs w:val="0"/>
@@ -1560,16 +1652,23 @@
                   </w14:solidFill>
                 </w14:textFill>
               </w:rPr>
-              <w:t>A21</w:t>
+              <w:t>a21</w:t>
             </w:r>
           </w:p>
         </w:tc>
         <w:tc>
           <w:tcPr>
-            <w:tcW w:w="706" w:type="dxa"/>
+            <w:tcW w:w="1009" w:type="dxa"/>
+            <w:tcBorders>
+              <w:top w:val="nil"/>
+              <w:bottom w:val="nil"/>
+              <w:right w:val="single" w:color="auto" w:sz="4" w:space="0"/>
+            </w:tcBorders>
+            <w:vAlign w:val="center"/>
           </w:tcPr>
           <w:p>
             <w:pPr>
+              <w:jc w:val="center"/>
               <w:rPr>
                 <w:b w:val="0"/>
                 <w:bCs w:val="0"/>
@@ -1604,7 +1703,7 @@
                   </w14:solidFill>
                 </w14:textFill>
               </w:rPr>
-              <w:t>A22</w:t>
+              <w:t>a22</w:t>
             </w:r>
           </w:p>
         </w:tc>
@@ -1613,16 +1712,16 @@
     <w:tbl>
       <w:tblPr>
         <w:tblStyle w:val="4"/>
-        <w:tblpPr w:leftFromText="180" w:rightFromText="180" w:vertAnchor="text" w:horzAnchor="page" w:tblpX="4786" w:tblpY="48"/>
+        <w:tblpPr w:leftFromText="180" w:rightFromText="180" w:vertAnchor="text" w:horzAnchor="page" w:tblpX="5309" w:tblpY="70"/>
         <w:tblOverlap w:val="never"/>
         <w:tblW w:w="0" w:type="auto"/>
         <w:tblInd w:w="0" w:type="dxa"/>
         <w:tblBorders>
-          <w:top w:val="none" w:color="auto" w:sz="0" w:space="0"/>
-          <w:left w:val="none" w:color="auto" w:sz="0" w:space="0"/>
-          <w:bottom w:val="none" w:color="auto" w:sz="0" w:space="0"/>
-          <w:right w:val="none" w:color="auto" w:sz="0" w:space="0"/>
-          <w:insideH w:val="none" w:color="auto" w:sz="0" w:space="0"/>
+          <w:top w:val="single" w:color="auto" w:sz="4" w:space="0"/>
+          <w:left w:val="single" w:color="auto" w:sz="4" w:space="0"/>
+          <w:bottom w:val="single" w:color="auto" w:sz="4" w:space="0"/>
+          <w:right w:val="single" w:color="auto" w:sz="4" w:space="0"/>
+          <w:insideH w:val="single" w:color="auto" w:sz="4" w:space="0"/>
           <w:insideV w:val="none" w:color="auto" w:sz="0" w:space="0"/>
         </w:tblBorders>
         <w:tblLayout w:type="autofit"/>
@@ -1634,16 +1733,23 @@
         </w:tblCellMar>
       </w:tblPr>
       <w:tblGrid>
-        <w:gridCol w:w="785"/>
-        <w:gridCol w:w="706"/>
+        <w:gridCol w:w="1009"/>
+        <w:gridCol w:w="1009"/>
       </w:tblGrid>
       <w:tr>
         <w:tc>
           <w:tcPr>
-            <w:tcW w:w="785" w:type="dxa"/>
+            <w:tcW w:w="1009" w:type="dxa"/>
+            <w:tcBorders>
+              <w:top w:val="nil"/>
+              <w:left w:val="single" w:color="auto" w:sz="4" w:space="0"/>
+              <w:bottom w:val="nil"/>
+            </w:tcBorders>
+            <w:vAlign w:val="center"/>
           </w:tcPr>
           <w:p>
             <w:pPr>
+              <w:jc w:val="center"/>
               <w:rPr>
                 <w:b w:val="0"/>
                 <w:bCs w:val="0"/>
@@ -1678,16 +1784,42 @@
                   </w14:solidFill>
                 </w14:textFill>
               </w:rPr>
-              <w:t>B11</w:t>
+              <w:t>b1</w:t>
+            </w:r>
+            <w:r>
+              <w:rPr>
+                <w:b w:val="0"/>
+                <w:bCs w:val="0"/>
+                <w:i w:val="0"/>
+                <w:iCs w:val="0"/>
+                <w:color w:val="000000" w:themeColor="text1"/>
+                <w:sz w:val="24"/>
+                <w:szCs w:val="24"/>
+                <w:highlight w:val="none"/>
+                <w:vertAlign w:val="baseline"/>
+                <w14:textFill>
+                  <w14:solidFill>
+                    <w14:schemeClr w14:val="tx1"/>
+                  </w14:solidFill>
+                </w14:textFill>
+              </w:rPr>
+              <w:t>1</w:t>
             </w:r>
           </w:p>
         </w:tc>
         <w:tc>
           <w:tcPr>
-            <w:tcW w:w="706" w:type="dxa"/>
+            <w:tcW w:w="1009" w:type="dxa"/>
+            <w:tcBorders>
+              <w:top w:val="nil"/>
+              <w:bottom w:val="nil"/>
+              <w:right w:val="single" w:color="auto" w:sz="4" w:space="0"/>
+            </w:tcBorders>
+            <w:vAlign w:val="center"/>
           </w:tcPr>
           <w:p>
             <w:pPr>
+              <w:jc w:val="center"/>
               <w:rPr>
                 <w:b w:val="0"/>
                 <w:bCs w:val="0"/>
@@ -1722,7 +1854,26 @@
                   </w14:solidFill>
                 </w14:textFill>
               </w:rPr>
-              <w:t>B12</w:t>
+              <w:t>b1</w:t>
+            </w:r>
+            <w:r>
+              <w:rPr>
+                <w:b w:val="0"/>
+                <w:bCs w:val="0"/>
+                <w:i w:val="0"/>
+                <w:iCs w:val="0"/>
+                <w:color w:val="000000" w:themeColor="text1"/>
+                <w:sz w:val="24"/>
+                <w:szCs w:val="24"/>
+                <w:highlight w:val="none"/>
+                <w:vertAlign w:val="baseline"/>
+                <w14:textFill>
+                  <w14:solidFill>
+                    <w14:schemeClr w14:val="tx1"/>
+                  </w14:solidFill>
+                </w14:textFill>
+              </w:rPr>
+              <w:t>2</w:t>
             </w:r>
           </w:p>
         </w:tc>
@@ -1730,10 +1881,17 @@
       <w:tr>
         <w:tc>
           <w:tcPr>
-            <w:tcW w:w="785" w:type="dxa"/>
+            <w:tcW w:w="1009" w:type="dxa"/>
+            <w:tcBorders>
+              <w:top w:val="nil"/>
+              <w:left w:val="single" w:color="auto" w:sz="4" w:space="0"/>
+              <w:bottom w:val="nil"/>
+            </w:tcBorders>
+            <w:vAlign w:val="center"/>
           </w:tcPr>
           <w:p>
             <w:pPr>
+              <w:jc w:val="center"/>
               <w:rPr>
                 <w:b w:val="0"/>
                 <w:bCs w:val="0"/>
@@ -1768,16 +1926,23 @@
                   </w14:solidFill>
                 </w14:textFill>
               </w:rPr>
-              <w:t>B21</w:t>
+              <w:t>b21</w:t>
             </w:r>
           </w:p>
         </w:tc>
         <w:tc>
           <w:tcPr>
-            <w:tcW w:w="706" w:type="dxa"/>
+            <w:tcW w:w="1009" w:type="dxa"/>
+            <w:tcBorders>
+              <w:top w:val="nil"/>
+              <w:bottom w:val="nil"/>
+              <w:right w:val="single" w:color="auto" w:sz="4" w:space="0"/>
+            </w:tcBorders>
+            <w:vAlign w:val="center"/>
           </w:tcPr>
           <w:p>
             <w:pPr>
+              <w:jc w:val="center"/>
               <w:rPr>
                 <w:b w:val="0"/>
                 <w:bCs w:val="0"/>
@@ -1812,7 +1977,7 @@
                   </w14:solidFill>
                 </w14:textFill>
               </w:rPr>
-              <w:t>B22</w:t>
+              <w:t>b22</w:t>
             </w:r>
           </w:p>
         </w:tc>
@@ -1853,7 +2018,7 @@
             </w14:solidFill>
           </w14:textFill>
         </w:rPr>
-        <w:t xml:space="preserve">A = B = </w:t>
+        <w:t xml:space="preserve">A =            B = </w:t>
       </w:r>
     </w:p>
     <w:p>
@@ -1898,16 +2063,16 @@
     <w:tbl>
       <w:tblPr>
         <w:tblStyle w:val="4"/>
-        <w:tblpPr w:leftFromText="180" w:rightFromText="180" w:vertAnchor="text" w:horzAnchor="page" w:tblpX="2544" w:tblpY="65"/>
+        <w:tblpPr w:leftFromText="180" w:rightFromText="180" w:vertAnchor="text" w:horzAnchor="page" w:tblpX="2486" w:tblpY="40"/>
         <w:tblOverlap w:val="never"/>
         <w:tblW w:w="0" w:type="auto"/>
         <w:tblInd w:w="0" w:type="dxa"/>
         <w:tblBorders>
-          <w:top w:val="none" w:color="auto" w:sz="0" w:space="0"/>
-          <w:left w:val="none" w:color="auto" w:sz="0" w:space="0"/>
-          <w:bottom w:val="none" w:color="auto" w:sz="0" w:space="0"/>
-          <w:right w:val="none" w:color="auto" w:sz="0" w:space="0"/>
-          <w:insideH w:val="none" w:color="auto" w:sz="0" w:space="0"/>
+          <w:top w:val="single" w:color="auto" w:sz="4" w:space="0"/>
+          <w:left w:val="single" w:color="auto" w:sz="4" w:space="0"/>
+          <w:bottom w:val="single" w:color="auto" w:sz="4" w:space="0"/>
+          <w:right w:val="single" w:color="auto" w:sz="4" w:space="0"/>
+          <w:insideH w:val="single" w:color="auto" w:sz="4" w:space="0"/>
           <w:insideV w:val="none" w:color="auto" w:sz="0" w:space="0"/>
         </w:tblBorders>
         <w:tblLayout w:type="autofit"/>
@@ -1919,16 +2084,23 @@
         </w:tblCellMar>
       </w:tblPr>
       <w:tblGrid>
-        <w:gridCol w:w="785"/>
-        <w:gridCol w:w="706"/>
+        <w:gridCol w:w="1009"/>
+        <w:gridCol w:w="1009"/>
       </w:tblGrid>
       <w:tr>
         <w:tc>
           <w:tcPr>
-            <w:tcW w:w="785" w:type="dxa"/>
+            <w:tcW w:w="1009" w:type="dxa"/>
+            <w:tcBorders>
+              <w:top w:val="nil"/>
+              <w:left w:val="single" w:color="auto" w:sz="4" w:space="0"/>
+              <w:bottom w:val="nil"/>
+            </w:tcBorders>
+            <w:vAlign w:val="center"/>
           </w:tcPr>
           <w:p>
             <w:pPr>
+              <w:jc w:val="center"/>
               <w:rPr>
                 <w:b w:val="0"/>
                 <w:bCs w:val="0"/>
@@ -1963,16 +2135,23 @@
                   </w14:solidFill>
                 </w14:textFill>
               </w:rPr>
-              <w:t>C11</w:t>
+              <w:t>c11</w:t>
             </w:r>
           </w:p>
         </w:tc>
         <w:tc>
           <w:tcPr>
-            <w:tcW w:w="706" w:type="dxa"/>
+            <w:tcW w:w="1009" w:type="dxa"/>
+            <w:tcBorders>
+              <w:top w:val="nil"/>
+              <w:bottom w:val="nil"/>
+              <w:right w:val="single" w:color="auto" w:sz="4" w:space="0"/>
+            </w:tcBorders>
+            <w:vAlign w:val="center"/>
           </w:tcPr>
           <w:p>
             <w:pPr>
+              <w:jc w:val="center"/>
               <w:rPr>
                 <w:b w:val="0"/>
                 <w:bCs w:val="0"/>
@@ -2007,7 +2186,7 @@
                   </w14:solidFill>
                 </w14:textFill>
               </w:rPr>
-              <w:t>C12</w:t>
+              <w:t>c12</w:t>
             </w:r>
           </w:p>
         </w:tc>
@@ -2015,10 +2194,17 @@
       <w:tr>
         <w:tc>
           <w:tcPr>
-            <w:tcW w:w="785" w:type="dxa"/>
+            <w:tcW w:w="1009" w:type="dxa"/>
+            <w:tcBorders>
+              <w:top w:val="nil"/>
+              <w:left w:val="single" w:color="auto" w:sz="4" w:space="0"/>
+              <w:bottom w:val="nil"/>
+            </w:tcBorders>
+            <w:vAlign w:val="center"/>
           </w:tcPr>
           <w:p>
             <w:pPr>
+              <w:jc w:val="center"/>
               <w:rPr>
                 <w:b w:val="0"/>
                 <w:bCs w:val="0"/>
@@ -2053,16 +2239,23 @@
                   </w14:solidFill>
                 </w14:textFill>
               </w:rPr>
-              <w:t>C21</w:t>
+              <w:t>c21</w:t>
             </w:r>
           </w:p>
         </w:tc>
         <w:tc>
           <w:tcPr>
-            <w:tcW w:w="706" w:type="dxa"/>
+            <w:tcW w:w="1009" w:type="dxa"/>
+            <w:tcBorders>
+              <w:top w:val="nil"/>
+              <w:bottom w:val="nil"/>
+              <w:right w:val="single" w:color="auto" w:sz="4" w:space="0"/>
+            </w:tcBorders>
+            <w:vAlign w:val="center"/>
           </w:tcPr>
           <w:p>
             <w:pPr>
+              <w:jc w:val="center"/>
               <w:rPr>
                 <w:b w:val="0"/>
                 <w:bCs w:val="0"/>
@@ -2097,7 +2290,7 @@
                   </w14:solidFill>
                 </w14:textFill>
               </w:rPr>
-              <w:t>C22</w:t>
+              <w:t>c22</w:t>
             </w:r>
           </w:p>
         </w:tc>
@@ -2212,7 +2405,7 @@
             </w14:solidFill>
           </w14:textFill>
         </w:rPr>
-        <w:t>Therefore, we can modify the final Expression, which is:</w:t>
+        <w:t xml:space="preserve">Matrix A can be divided into four sub - matrix, and each matrix only contains one element: </w:t>
       </w:r>
     </w:p>
     <w:tbl>
@@ -2253,10 +2446,2205 @@
           <w:tcPr>
             <w:tcW w:w="785" w:type="dxa"/>
             <w:tcBorders>
-              <w:top w:val="single" w:color="auto" w:sz="4" w:space="0"/>
               <w:left w:val="single" w:color="auto" w:sz="4" w:space="0"/>
-              <w:bottom w:val="single" w:color="auto" w:sz="4" w:space="0"/>
+              <w:bottom w:val="nil"/>
+              <w:right w:val="nil"/>
+            </w:tcBorders>
+            <w:vAlign w:val="center"/>
+          </w:tcPr>
+          <w:p>
+            <w:pPr>
+              <w:jc w:val="center"/>
+              <w:rPr>
+                <w:b w:val="0"/>
+                <w:bCs w:val="0"/>
+                <w:i w:val="0"/>
+                <w:iCs w:val="0"/>
+                <w:color w:val="000000" w:themeColor="text1"/>
+                <w:sz w:val="24"/>
+                <w:szCs w:val="24"/>
+                <w:highlight w:val="none"/>
+                <w:vertAlign w:val="baseline"/>
+                <w14:textFill>
+                  <w14:solidFill>
+                    <w14:schemeClr w14:val="tx1"/>
+                  </w14:solidFill>
+                </w14:textFill>
+              </w:rPr>
+            </w:pPr>
+            <w:r>
+              <w:rPr>
+                <w:b w:val="0"/>
+                <w:bCs w:val="0"/>
+                <w:i w:val="0"/>
+                <w:iCs w:val="0"/>
+                <w:color w:val="000000" w:themeColor="text1"/>
+                <w:sz w:val="24"/>
+                <w:szCs w:val="24"/>
+                <w:highlight w:val="none"/>
+                <w:vertAlign w:val="baseline"/>
+                <w14:textFill>
+                  <w14:solidFill>
+                    <w14:schemeClr w14:val="tx1"/>
+                  </w14:solidFill>
+                </w14:textFill>
+              </w:rPr>
+              <w:t>c</w:t>
+            </w:r>
+            <w:r>
+              <w:rPr>
+                <w:b w:val="0"/>
+                <w:bCs w:val="0"/>
+                <w:i w:val="0"/>
+                <w:iCs w:val="0"/>
+                <w:color w:val="000000" w:themeColor="text1"/>
+                <w:sz w:val="24"/>
+                <w:szCs w:val="24"/>
+                <w:highlight w:val="none"/>
+                <w:vertAlign w:val="baseline"/>
+                <w14:textFill>
+                  <w14:solidFill>
+                    <w14:schemeClr w14:val="tx1"/>
+                  </w14:solidFill>
+                </w14:textFill>
+              </w:rPr>
+              <w:t>11</w:t>
+            </w:r>
+          </w:p>
+        </w:tc>
+        <w:tc>
+          <w:tcPr>
+            <w:tcW w:w="706" w:type="dxa"/>
+            <w:tcBorders>
+              <w:left w:val="nil"/>
+              <w:bottom w:val="nil"/>
               <w:right w:val="single" w:color="auto" w:sz="4" w:space="0"/>
+            </w:tcBorders>
+            <w:vAlign w:val="center"/>
+          </w:tcPr>
+          <w:p>
+            <w:pPr>
+              <w:jc w:val="center"/>
+              <w:rPr>
+                <w:b w:val="0"/>
+                <w:bCs w:val="0"/>
+                <w:i w:val="0"/>
+                <w:iCs w:val="0"/>
+                <w:color w:val="000000" w:themeColor="text1"/>
+                <w:sz w:val="24"/>
+                <w:szCs w:val="24"/>
+                <w:highlight w:val="none"/>
+                <w:vertAlign w:val="baseline"/>
+                <w14:textFill>
+                  <w14:solidFill>
+                    <w14:schemeClr w14:val="tx1"/>
+                  </w14:solidFill>
+                </w14:textFill>
+              </w:rPr>
+            </w:pPr>
+            <w:r>
+              <w:rPr>
+                <w:b w:val="0"/>
+                <w:bCs w:val="0"/>
+                <w:i w:val="0"/>
+                <w:iCs w:val="0"/>
+                <w:color w:val="000000" w:themeColor="text1"/>
+                <w:sz w:val="24"/>
+                <w:szCs w:val="24"/>
+                <w:highlight w:val="none"/>
+                <w:vertAlign w:val="baseline"/>
+                <w14:textFill>
+                  <w14:solidFill>
+                    <w14:schemeClr w14:val="tx1"/>
+                  </w14:solidFill>
+                </w14:textFill>
+              </w:rPr>
+              <w:t>c</w:t>
+            </w:r>
+            <w:r>
+              <w:rPr>
+                <w:b w:val="0"/>
+                <w:bCs w:val="0"/>
+                <w:i w:val="0"/>
+                <w:iCs w:val="0"/>
+                <w:color w:val="000000" w:themeColor="text1"/>
+                <w:sz w:val="24"/>
+                <w:szCs w:val="24"/>
+                <w:highlight w:val="none"/>
+                <w:vertAlign w:val="baseline"/>
+                <w14:textFill>
+                  <w14:solidFill>
+                    <w14:schemeClr w14:val="tx1"/>
+                  </w14:solidFill>
+                </w14:textFill>
+              </w:rPr>
+              <w:t>12</w:t>
+            </w:r>
+          </w:p>
+        </w:tc>
+        <w:tc>
+          <w:tcPr>
+            <w:tcW w:w="706" w:type="dxa"/>
+            <w:vMerge w:val="restart"/>
+            <w:tcBorders>
+              <w:left w:val="single" w:color="auto" w:sz="4" w:space="0"/>
+              <w:right w:val="single" w:color="auto" w:sz="4" w:space="0"/>
+            </w:tcBorders>
+            <w:vAlign w:val="center"/>
+          </w:tcPr>
+          <w:p>
+            <w:pPr>
+              <w:jc w:val="center"/>
+              <w:rPr>
+                <w:b w:val="0"/>
+                <w:bCs w:val="0"/>
+                <w:i w:val="0"/>
+                <w:iCs w:val="0"/>
+                <w:color w:val="000000" w:themeColor="text1"/>
+                <w:sz w:val="24"/>
+                <w:szCs w:val="24"/>
+                <w:highlight w:val="none"/>
+                <w:vertAlign w:val="baseline"/>
+                <w14:textFill>
+                  <w14:solidFill>
+                    <w14:schemeClr w14:val="tx1"/>
+                  </w14:solidFill>
+                </w14:textFill>
+              </w:rPr>
+            </w:pPr>
+            <w:r>
+              <w:rPr>
+                <w:b w:val="0"/>
+                <w:bCs w:val="0"/>
+                <w:i w:val="0"/>
+                <w:iCs w:val="0"/>
+                <w:color w:val="000000" w:themeColor="text1"/>
+                <w:sz w:val="24"/>
+                <w:szCs w:val="24"/>
+                <w:highlight w:val="none"/>
+                <w:vertAlign w:val="baseline"/>
+                <w14:textFill>
+                  <w14:solidFill>
+                    <w14:schemeClr w14:val="tx1"/>
+                  </w14:solidFill>
+                </w14:textFill>
+              </w:rPr>
+              <w:t>=</w:t>
+            </w:r>
+          </w:p>
+        </w:tc>
+        <w:tc>
+          <w:tcPr>
+            <w:tcW w:w="706" w:type="dxa"/>
+            <w:tcBorders>
+              <w:left w:val="single" w:color="auto" w:sz="4" w:space="0"/>
+              <w:bottom w:val="nil"/>
+              <w:right w:val="nil"/>
+            </w:tcBorders>
+            <w:vAlign w:val="center"/>
+          </w:tcPr>
+          <w:p>
+            <w:pPr>
+              <w:jc w:val="center"/>
+              <w:rPr>
+                <w:b w:val="0"/>
+                <w:bCs w:val="0"/>
+                <w:i w:val="0"/>
+                <w:iCs w:val="0"/>
+                <w:color w:val="000000" w:themeColor="text1"/>
+                <w:sz w:val="24"/>
+                <w:szCs w:val="24"/>
+                <w:highlight w:val="none"/>
+                <w:vertAlign w:val="baseline"/>
+                <w14:textFill>
+                  <w14:solidFill>
+                    <w14:schemeClr w14:val="tx1"/>
+                  </w14:solidFill>
+                </w14:textFill>
+              </w:rPr>
+            </w:pPr>
+            <w:r>
+              <w:rPr>
+                <w:b w:val="0"/>
+                <w:bCs w:val="0"/>
+                <w:i w:val="0"/>
+                <w:iCs w:val="0"/>
+                <w:color w:val="000000" w:themeColor="text1"/>
+                <w:sz w:val="24"/>
+                <w:szCs w:val="24"/>
+                <w:highlight w:val="none"/>
+                <w:vertAlign w:val="baseline"/>
+                <w14:textFill>
+                  <w14:solidFill>
+                    <w14:schemeClr w14:val="tx1"/>
+                  </w14:solidFill>
+                </w14:textFill>
+              </w:rPr>
+              <w:t>a</w:t>
+            </w:r>
+            <w:r>
+              <w:rPr>
+                <w:b w:val="0"/>
+                <w:bCs w:val="0"/>
+                <w:i w:val="0"/>
+                <w:iCs w:val="0"/>
+                <w:color w:val="000000" w:themeColor="text1"/>
+                <w:sz w:val="24"/>
+                <w:szCs w:val="24"/>
+                <w:highlight w:val="none"/>
+                <w:vertAlign w:val="baseline"/>
+                <w14:textFill>
+                  <w14:solidFill>
+                    <w14:schemeClr w14:val="tx1"/>
+                  </w14:solidFill>
+                </w14:textFill>
+              </w:rPr>
+              <w:t>11</w:t>
+            </w:r>
+          </w:p>
+        </w:tc>
+        <w:tc>
+          <w:tcPr>
+            <w:tcW w:w="706" w:type="dxa"/>
+            <w:tcBorders>
+              <w:left w:val="nil"/>
+              <w:bottom w:val="nil"/>
+              <w:right w:val="single" w:color="auto" w:sz="4" w:space="0"/>
+            </w:tcBorders>
+            <w:vAlign w:val="center"/>
+          </w:tcPr>
+          <w:p>
+            <w:pPr>
+              <w:jc w:val="center"/>
+              <w:rPr>
+                <w:b w:val="0"/>
+                <w:bCs w:val="0"/>
+                <w:i w:val="0"/>
+                <w:iCs w:val="0"/>
+                <w:color w:val="000000" w:themeColor="text1"/>
+                <w:sz w:val="24"/>
+                <w:szCs w:val="24"/>
+                <w:highlight w:val="none"/>
+                <w:vertAlign w:val="baseline"/>
+                <w14:textFill>
+                  <w14:solidFill>
+                    <w14:schemeClr w14:val="tx1"/>
+                  </w14:solidFill>
+                </w14:textFill>
+              </w:rPr>
+            </w:pPr>
+            <w:r>
+              <w:rPr>
+                <w:b w:val="0"/>
+                <w:bCs w:val="0"/>
+                <w:i w:val="0"/>
+                <w:iCs w:val="0"/>
+                <w:color w:val="000000" w:themeColor="text1"/>
+                <w:sz w:val="24"/>
+                <w:szCs w:val="24"/>
+                <w:highlight w:val="none"/>
+                <w:vertAlign w:val="baseline"/>
+                <w14:textFill>
+                  <w14:solidFill>
+                    <w14:schemeClr w14:val="tx1"/>
+                  </w14:solidFill>
+                </w14:textFill>
+              </w:rPr>
+              <w:t>a</w:t>
+            </w:r>
+            <w:r>
+              <w:rPr>
+                <w:b w:val="0"/>
+                <w:bCs w:val="0"/>
+                <w:i w:val="0"/>
+                <w:iCs w:val="0"/>
+                <w:color w:val="000000" w:themeColor="text1"/>
+                <w:sz w:val="24"/>
+                <w:szCs w:val="24"/>
+                <w:highlight w:val="none"/>
+                <w:vertAlign w:val="baseline"/>
+                <w14:textFill>
+                  <w14:solidFill>
+                    <w14:schemeClr w14:val="tx1"/>
+                  </w14:solidFill>
+                </w14:textFill>
+              </w:rPr>
+              <w:t>12</w:t>
+            </w:r>
+          </w:p>
+        </w:tc>
+        <w:tc>
+          <w:tcPr>
+            <w:tcW w:w="706" w:type="dxa"/>
+            <w:vMerge w:val="restart"/>
+            <w:tcBorders>
+              <w:left w:val="single" w:color="auto" w:sz="4" w:space="0"/>
+              <w:right w:val="single" w:color="auto" w:sz="4" w:space="0"/>
+            </w:tcBorders>
+            <w:vAlign w:val="center"/>
+          </w:tcPr>
+          <w:p>
+            <w:pPr>
+              <w:jc w:val="center"/>
+              <w:rPr>
+                <w:b w:val="0"/>
+                <w:bCs w:val="0"/>
+                <w:i w:val="0"/>
+                <w:iCs w:val="0"/>
+                <w:color w:val="000000" w:themeColor="text1"/>
+                <w:sz w:val="24"/>
+                <w:szCs w:val="24"/>
+                <w:highlight w:val="none"/>
+                <w:vertAlign w:val="baseline"/>
+                <w14:textFill>
+                  <w14:solidFill>
+                    <w14:schemeClr w14:val="tx1"/>
+                  </w14:solidFill>
+                </w14:textFill>
+              </w:rPr>
+            </w:pPr>
+            <w:r>
+              <w:rPr>
+                <w:b w:val="0"/>
+                <w:bCs w:val="0"/>
+                <w:i w:val="0"/>
+                <w:iCs w:val="0"/>
+                <w:color w:val="000000" w:themeColor="text1"/>
+                <w:sz w:val="24"/>
+                <w:szCs w:val="24"/>
+                <w:highlight w:val="none"/>
+                <w:vertAlign w:val="baseline"/>
+                <w14:textFill>
+                  <w14:solidFill>
+                    <w14:schemeClr w14:val="tx1"/>
+                  </w14:solidFill>
+                </w14:textFill>
+              </w:rPr>
+              <w:t>*</w:t>
+            </w:r>
+          </w:p>
+        </w:tc>
+        <w:tc>
+          <w:tcPr>
+            <w:tcW w:w="706" w:type="dxa"/>
+            <w:tcBorders>
+              <w:left w:val="single" w:color="auto" w:sz="4" w:space="0"/>
+              <w:bottom w:val="nil"/>
+              <w:right w:val="nil"/>
+            </w:tcBorders>
+            <w:vAlign w:val="center"/>
+          </w:tcPr>
+          <w:p>
+            <w:pPr>
+              <w:jc w:val="center"/>
+              <w:rPr>
+                <w:b w:val="0"/>
+                <w:bCs w:val="0"/>
+                <w:i w:val="0"/>
+                <w:iCs w:val="0"/>
+                <w:color w:val="000000" w:themeColor="text1"/>
+                <w:sz w:val="24"/>
+                <w:szCs w:val="24"/>
+                <w:highlight w:val="none"/>
+                <w:vertAlign w:val="baseline"/>
+                <w14:textFill>
+                  <w14:solidFill>
+                    <w14:schemeClr w14:val="tx1"/>
+                  </w14:solidFill>
+                </w14:textFill>
+              </w:rPr>
+            </w:pPr>
+            <w:r>
+              <w:rPr>
+                <w:b w:val="0"/>
+                <w:bCs w:val="0"/>
+                <w:i w:val="0"/>
+                <w:iCs w:val="0"/>
+                <w:color w:val="000000" w:themeColor="text1"/>
+                <w:sz w:val="24"/>
+                <w:szCs w:val="24"/>
+                <w:highlight w:val="none"/>
+                <w:vertAlign w:val="baseline"/>
+                <w14:textFill>
+                  <w14:solidFill>
+                    <w14:schemeClr w14:val="tx1"/>
+                  </w14:solidFill>
+                </w14:textFill>
+              </w:rPr>
+              <w:t>b</w:t>
+            </w:r>
+            <w:r>
+              <w:rPr>
+                <w:b w:val="0"/>
+                <w:bCs w:val="0"/>
+                <w:i w:val="0"/>
+                <w:iCs w:val="0"/>
+                <w:color w:val="000000" w:themeColor="text1"/>
+                <w:sz w:val="24"/>
+                <w:szCs w:val="24"/>
+                <w:highlight w:val="none"/>
+                <w:vertAlign w:val="baseline"/>
+                <w14:textFill>
+                  <w14:solidFill>
+                    <w14:schemeClr w14:val="tx1"/>
+                  </w14:solidFill>
+                </w14:textFill>
+              </w:rPr>
+              <w:t>11</w:t>
+            </w:r>
+          </w:p>
+        </w:tc>
+        <w:tc>
+          <w:tcPr>
+            <w:tcW w:w="706" w:type="dxa"/>
+            <w:tcBorders>
+              <w:left w:val="nil"/>
+              <w:bottom w:val="nil"/>
+              <w:right w:val="single" w:color="auto" w:sz="4" w:space="0"/>
+            </w:tcBorders>
+            <w:vAlign w:val="center"/>
+          </w:tcPr>
+          <w:p>
+            <w:pPr>
+              <w:jc w:val="center"/>
+              <w:rPr>
+                <w:b w:val="0"/>
+                <w:bCs w:val="0"/>
+                <w:i w:val="0"/>
+                <w:iCs w:val="0"/>
+                <w:color w:val="000000" w:themeColor="text1"/>
+                <w:sz w:val="24"/>
+                <w:szCs w:val="24"/>
+                <w:highlight w:val="none"/>
+                <w:vertAlign w:val="baseline"/>
+                <w14:textFill>
+                  <w14:solidFill>
+                    <w14:schemeClr w14:val="tx1"/>
+                  </w14:solidFill>
+                </w14:textFill>
+              </w:rPr>
+            </w:pPr>
+            <w:r>
+              <w:rPr>
+                <w:b w:val="0"/>
+                <w:bCs w:val="0"/>
+                <w:i w:val="0"/>
+                <w:iCs w:val="0"/>
+                <w:color w:val="000000" w:themeColor="text1"/>
+                <w:sz w:val="24"/>
+                <w:szCs w:val="24"/>
+                <w:highlight w:val="none"/>
+                <w:vertAlign w:val="baseline"/>
+                <w14:textFill>
+                  <w14:solidFill>
+                    <w14:schemeClr w14:val="tx1"/>
+                  </w14:solidFill>
+                </w14:textFill>
+              </w:rPr>
+              <w:t>b</w:t>
+            </w:r>
+            <w:r>
+              <w:rPr>
+                <w:b w:val="0"/>
+                <w:bCs w:val="0"/>
+                <w:i w:val="0"/>
+                <w:iCs w:val="0"/>
+                <w:color w:val="000000" w:themeColor="text1"/>
+                <w:sz w:val="24"/>
+                <w:szCs w:val="24"/>
+                <w:highlight w:val="none"/>
+                <w:vertAlign w:val="baseline"/>
+                <w14:textFill>
+                  <w14:solidFill>
+                    <w14:schemeClr w14:val="tx1"/>
+                  </w14:solidFill>
+                </w14:textFill>
+              </w:rPr>
+              <w:t>12</w:t>
+            </w:r>
+          </w:p>
+        </w:tc>
+      </w:tr>
+      <w:tr>
+        <w:tc>
+          <w:tcPr>
+            <w:tcW w:w="785" w:type="dxa"/>
+            <w:tcBorders>
+              <w:top w:val="nil"/>
+              <w:left w:val="single" w:color="auto" w:sz="4" w:space="0"/>
+              <w:right w:val="nil"/>
+            </w:tcBorders>
+            <w:vAlign w:val="center"/>
+          </w:tcPr>
+          <w:p>
+            <w:pPr>
+              <w:jc w:val="center"/>
+              <w:rPr>
+                <w:b w:val="0"/>
+                <w:bCs w:val="0"/>
+                <w:i w:val="0"/>
+                <w:iCs w:val="0"/>
+                <w:color w:val="000000" w:themeColor="text1"/>
+                <w:sz w:val="24"/>
+                <w:szCs w:val="24"/>
+                <w:highlight w:val="none"/>
+                <w:vertAlign w:val="baseline"/>
+                <w14:textFill>
+                  <w14:solidFill>
+                    <w14:schemeClr w14:val="tx1"/>
+                  </w14:solidFill>
+                </w14:textFill>
+              </w:rPr>
+            </w:pPr>
+            <w:r>
+              <w:rPr>
+                <w:b w:val="0"/>
+                <w:bCs w:val="0"/>
+                <w:i w:val="0"/>
+                <w:iCs w:val="0"/>
+                <w:color w:val="000000" w:themeColor="text1"/>
+                <w:sz w:val="24"/>
+                <w:szCs w:val="24"/>
+                <w:highlight w:val="none"/>
+                <w:vertAlign w:val="baseline"/>
+                <w14:textFill>
+                  <w14:solidFill>
+                    <w14:schemeClr w14:val="tx1"/>
+                  </w14:solidFill>
+                </w14:textFill>
+              </w:rPr>
+              <w:t>c</w:t>
+            </w:r>
+            <w:r>
+              <w:rPr>
+                <w:b w:val="0"/>
+                <w:bCs w:val="0"/>
+                <w:i w:val="0"/>
+                <w:iCs w:val="0"/>
+                <w:color w:val="000000" w:themeColor="text1"/>
+                <w:sz w:val="24"/>
+                <w:szCs w:val="24"/>
+                <w:highlight w:val="none"/>
+                <w:vertAlign w:val="baseline"/>
+                <w14:textFill>
+                  <w14:solidFill>
+                    <w14:schemeClr w14:val="tx1"/>
+                  </w14:solidFill>
+                </w14:textFill>
+              </w:rPr>
+              <w:t>21</w:t>
+            </w:r>
+          </w:p>
+        </w:tc>
+        <w:tc>
+          <w:tcPr>
+            <w:tcW w:w="706" w:type="dxa"/>
+            <w:tcBorders>
+              <w:top w:val="nil"/>
+              <w:left w:val="nil"/>
+              <w:right w:val="single" w:color="auto" w:sz="4" w:space="0"/>
+            </w:tcBorders>
+            <w:vAlign w:val="center"/>
+          </w:tcPr>
+          <w:p>
+            <w:pPr>
+              <w:jc w:val="center"/>
+              <w:rPr>
+                <w:b w:val="0"/>
+                <w:bCs w:val="0"/>
+                <w:i w:val="0"/>
+                <w:iCs w:val="0"/>
+                <w:color w:val="000000" w:themeColor="text1"/>
+                <w:sz w:val="24"/>
+                <w:szCs w:val="24"/>
+                <w:highlight w:val="none"/>
+                <w:vertAlign w:val="baseline"/>
+                <w14:textFill>
+                  <w14:solidFill>
+                    <w14:schemeClr w14:val="tx1"/>
+                  </w14:solidFill>
+                </w14:textFill>
+              </w:rPr>
+            </w:pPr>
+            <w:r>
+              <w:rPr>
+                <w:b w:val="0"/>
+                <w:bCs w:val="0"/>
+                <w:i w:val="0"/>
+                <w:iCs w:val="0"/>
+                <w:color w:val="000000" w:themeColor="text1"/>
+                <w:sz w:val="24"/>
+                <w:szCs w:val="24"/>
+                <w:highlight w:val="none"/>
+                <w:vertAlign w:val="baseline"/>
+                <w14:textFill>
+                  <w14:solidFill>
+                    <w14:schemeClr w14:val="tx1"/>
+                  </w14:solidFill>
+                </w14:textFill>
+              </w:rPr>
+              <w:t>c</w:t>
+            </w:r>
+            <w:r>
+              <w:rPr>
+                <w:b w:val="0"/>
+                <w:bCs w:val="0"/>
+                <w:i w:val="0"/>
+                <w:iCs w:val="0"/>
+                <w:color w:val="000000" w:themeColor="text1"/>
+                <w:sz w:val="24"/>
+                <w:szCs w:val="24"/>
+                <w:highlight w:val="none"/>
+                <w:vertAlign w:val="baseline"/>
+                <w14:textFill>
+                  <w14:solidFill>
+                    <w14:schemeClr w14:val="tx1"/>
+                  </w14:solidFill>
+                </w14:textFill>
+              </w:rPr>
+              <w:t>22</w:t>
+            </w:r>
+          </w:p>
+        </w:tc>
+        <w:tc>
+          <w:tcPr>
+            <w:tcW w:w="706" w:type="dxa"/>
+            <w:vMerge w:val="continue"/>
+            <w:tcBorders>
+              <w:left w:val="single" w:color="auto" w:sz="4" w:space="0"/>
+              <w:right w:val="single" w:color="auto" w:sz="4" w:space="0"/>
+            </w:tcBorders>
+            <w:vAlign w:val="center"/>
+          </w:tcPr>
+          <w:p>
+            <w:pPr>
+              <w:jc w:val="center"/>
+              <w:rPr>
+                <w:b w:val="0"/>
+                <w:bCs w:val="0"/>
+                <w:i w:val="0"/>
+                <w:iCs w:val="0"/>
+                <w:color w:val="000000" w:themeColor="text1"/>
+                <w:sz w:val="24"/>
+                <w:szCs w:val="24"/>
+                <w:highlight w:val="none"/>
+                <w:vertAlign w:val="baseline"/>
+                <w14:textFill>
+                  <w14:solidFill>
+                    <w14:schemeClr w14:val="tx1"/>
+                  </w14:solidFill>
+                </w14:textFill>
+              </w:rPr>
+            </w:pPr>
+          </w:p>
+        </w:tc>
+        <w:tc>
+          <w:tcPr>
+            <w:tcW w:w="706" w:type="dxa"/>
+            <w:tcBorders>
+              <w:top w:val="nil"/>
+              <w:left w:val="single" w:color="auto" w:sz="4" w:space="0"/>
+              <w:right w:val="nil"/>
+            </w:tcBorders>
+            <w:vAlign w:val="center"/>
+          </w:tcPr>
+          <w:p>
+            <w:pPr>
+              <w:jc w:val="center"/>
+              <w:rPr>
+                <w:b w:val="0"/>
+                <w:bCs w:val="0"/>
+                <w:i w:val="0"/>
+                <w:iCs w:val="0"/>
+                <w:color w:val="000000" w:themeColor="text1"/>
+                <w:sz w:val="24"/>
+                <w:szCs w:val="24"/>
+                <w:highlight w:val="none"/>
+                <w:vertAlign w:val="baseline"/>
+                <w14:textFill>
+                  <w14:solidFill>
+                    <w14:schemeClr w14:val="tx1"/>
+                  </w14:solidFill>
+                </w14:textFill>
+              </w:rPr>
+            </w:pPr>
+            <w:r>
+              <w:rPr>
+                <w:b w:val="0"/>
+                <w:bCs w:val="0"/>
+                <w:i w:val="0"/>
+                <w:iCs w:val="0"/>
+                <w:color w:val="000000" w:themeColor="text1"/>
+                <w:sz w:val="24"/>
+                <w:szCs w:val="24"/>
+                <w:highlight w:val="none"/>
+                <w:vertAlign w:val="baseline"/>
+                <w14:textFill>
+                  <w14:solidFill>
+                    <w14:schemeClr w14:val="tx1"/>
+                  </w14:solidFill>
+                </w14:textFill>
+              </w:rPr>
+              <w:t>a</w:t>
+            </w:r>
+            <w:r>
+              <w:rPr>
+                <w:b w:val="0"/>
+                <w:bCs w:val="0"/>
+                <w:i w:val="0"/>
+                <w:iCs w:val="0"/>
+                <w:color w:val="000000" w:themeColor="text1"/>
+                <w:sz w:val="24"/>
+                <w:szCs w:val="24"/>
+                <w:highlight w:val="none"/>
+                <w:vertAlign w:val="baseline"/>
+                <w14:textFill>
+                  <w14:solidFill>
+                    <w14:schemeClr w14:val="tx1"/>
+                  </w14:solidFill>
+                </w14:textFill>
+              </w:rPr>
+              <w:t>21</w:t>
+            </w:r>
+          </w:p>
+        </w:tc>
+        <w:tc>
+          <w:tcPr>
+            <w:tcW w:w="706" w:type="dxa"/>
+            <w:tcBorders>
+              <w:top w:val="nil"/>
+              <w:left w:val="nil"/>
+              <w:right w:val="single" w:color="auto" w:sz="4" w:space="0"/>
+            </w:tcBorders>
+            <w:vAlign w:val="center"/>
+          </w:tcPr>
+          <w:p>
+            <w:pPr>
+              <w:jc w:val="center"/>
+              <w:rPr>
+                <w:b w:val="0"/>
+                <w:bCs w:val="0"/>
+                <w:i w:val="0"/>
+                <w:iCs w:val="0"/>
+                <w:color w:val="000000" w:themeColor="text1"/>
+                <w:sz w:val="24"/>
+                <w:szCs w:val="24"/>
+                <w:highlight w:val="none"/>
+                <w:vertAlign w:val="baseline"/>
+                <w14:textFill>
+                  <w14:solidFill>
+                    <w14:schemeClr w14:val="tx1"/>
+                  </w14:solidFill>
+                </w14:textFill>
+              </w:rPr>
+            </w:pPr>
+            <w:r>
+              <w:rPr>
+                <w:b w:val="0"/>
+                <w:bCs w:val="0"/>
+                <w:i w:val="0"/>
+                <w:iCs w:val="0"/>
+                <w:color w:val="000000" w:themeColor="text1"/>
+                <w:sz w:val="24"/>
+                <w:szCs w:val="24"/>
+                <w:highlight w:val="none"/>
+                <w:vertAlign w:val="baseline"/>
+                <w14:textFill>
+                  <w14:solidFill>
+                    <w14:schemeClr w14:val="tx1"/>
+                  </w14:solidFill>
+                </w14:textFill>
+              </w:rPr>
+              <w:t>a</w:t>
+            </w:r>
+            <w:r>
+              <w:rPr>
+                <w:b w:val="0"/>
+                <w:bCs w:val="0"/>
+                <w:i w:val="0"/>
+                <w:iCs w:val="0"/>
+                <w:color w:val="000000" w:themeColor="text1"/>
+                <w:sz w:val="24"/>
+                <w:szCs w:val="24"/>
+                <w:highlight w:val="none"/>
+                <w:vertAlign w:val="baseline"/>
+                <w14:textFill>
+                  <w14:solidFill>
+                    <w14:schemeClr w14:val="tx1"/>
+                  </w14:solidFill>
+                </w14:textFill>
+              </w:rPr>
+              <w:t>22</w:t>
+            </w:r>
+          </w:p>
+        </w:tc>
+        <w:tc>
+          <w:tcPr>
+            <w:tcW w:w="706" w:type="dxa"/>
+            <w:vMerge w:val="continue"/>
+            <w:tcBorders>
+              <w:left w:val="single" w:color="auto" w:sz="4" w:space="0"/>
+              <w:right w:val="single" w:color="auto" w:sz="4" w:space="0"/>
+            </w:tcBorders>
+            <w:vAlign w:val="center"/>
+          </w:tcPr>
+          <w:p>
+            <w:pPr>
+              <w:jc w:val="center"/>
+              <w:rPr>
+                <w:b w:val="0"/>
+                <w:bCs w:val="0"/>
+                <w:i w:val="0"/>
+                <w:iCs w:val="0"/>
+                <w:color w:val="000000" w:themeColor="text1"/>
+                <w:sz w:val="24"/>
+                <w:szCs w:val="24"/>
+                <w:highlight w:val="none"/>
+                <w:vertAlign w:val="baseline"/>
+                <w14:textFill>
+                  <w14:solidFill>
+                    <w14:schemeClr w14:val="tx1"/>
+                  </w14:solidFill>
+                </w14:textFill>
+              </w:rPr>
+            </w:pPr>
+          </w:p>
+        </w:tc>
+        <w:tc>
+          <w:tcPr>
+            <w:tcW w:w="706" w:type="dxa"/>
+            <w:tcBorders>
+              <w:top w:val="nil"/>
+              <w:left w:val="single" w:color="auto" w:sz="4" w:space="0"/>
+              <w:right w:val="nil"/>
+            </w:tcBorders>
+            <w:vAlign w:val="center"/>
+          </w:tcPr>
+          <w:p>
+            <w:pPr>
+              <w:jc w:val="center"/>
+              <w:rPr>
+                <w:b w:val="0"/>
+                <w:bCs w:val="0"/>
+                <w:i w:val="0"/>
+                <w:iCs w:val="0"/>
+                <w:color w:val="000000" w:themeColor="text1"/>
+                <w:sz w:val="24"/>
+                <w:szCs w:val="24"/>
+                <w:highlight w:val="none"/>
+                <w:vertAlign w:val="baseline"/>
+                <w14:textFill>
+                  <w14:solidFill>
+                    <w14:schemeClr w14:val="tx1"/>
+                  </w14:solidFill>
+                </w14:textFill>
+              </w:rPr>
+            </w:pPr>
+            <w:r>
+              <w:rPr>
+                <w:b w:val="0"/>
+                <w:bCs w:val="0"/>
+                <w:i w:val="0"/>
+                <w:iCs w:val="0"/>
+                <w:color w:val="000000" w:themeColor="text1"/>
+                <w:sz w:val="24"/>
+                <w:szCs w:val="24"/>
+                <w:highlight w:val="none"/>
+                <w:vertAlign w:val="baseline"/>
+                <w14:textFill>
+                  <w14:solidFill>
+                    <w14:schemeClr w14:val="tx1"/>
+                  </w14:solidFill>
+                </w14:textFill>
+              </w:rPr>
+              <w:t>b</w:t>
+            </w:r>
+            <w:r>
+              <w:rPr>
+                <w:b w:val="0"/>
+                <w:bCs w:val="0"/>
+                <w:i w:val="0"/>
+                <w:iCs w:val="0"/>
+                <w:color w:val="000000" w:themeColor="text1"/>
+                <w:sz w:val="24"/>
+                <w:szCs w:val="24"/>
+                <w:highlight w:val="none"/>
+                <w:vertAlign w:val="baseline"/>
+                <w14:textFill>
+                  <w14:solidFill>
+                    <w14:schemeClr w14:val="tx1"/>
+                  </w14:solidFill>
+                </w14:textFill>
+              </w:rPr>
+              <w:t>21</w:t>
+            </w:r>
+          </w:p>
+        </w:tc>
+        <w:tc>
+          <w:tcPr>
+            <w:tcW w:w="706" w:type="dxa"/>
+            <w:tcBorders>
+              <w:top w:val="nil"/>
+              <w:left w:val="nil"/>
+              <w:right w:val="single" w:color="auto" w:sz="4" w:space="0"/>
+            </w:tcBorders>
+            <w:vAlign w:val="center"/>
+          </w:tcPr>
+          <w:p>
+            <w:pPr>
+              <w:jc w:val="center"/>
+              <w:rPr>
+                <w:b w:val="0"/>
+                <w:bCs w:val="0"/>
+                <w:i w:val="0"/>
+                <w:iCs w:val="0"/>
+                <w:color w:val="000000" w:themeColor="text1"/>
+                <w:sz w:val="24"/>
+                <w:szCs w:val="24"/>
+                <w:highlight w:val="none"/>
+                <w:vertAlign w:val="baseline"/>
+                <w14:textFill>
+                  <w14:solidFill>
+                    <w14:schemeClr w14:val="tx1"/>
+                  </w14:solidFill>
+                </w14:textFill>
+              </w:rPr>
+            </w:pPr>
+            <w:r>
+              <w:rPr>
+                <w:b w:val="0"/>
+                <w:bCs w:val="0"/>
+                <w:i w:val="0"/>
+                <w:iCs w:val="0"/>
+                <w:color w:val="000000" w:themeColor="text1"/>
+                <w:sz w:val="24"/>
+                <w:szCs w:val="24"/>
+                <w:highlight w:val="none"/>
+                <w:vertAlign w:val="baseline"/>
+                <w14:textFill>
+                  <w14:solidFill>
+                    <w14:schemeClr w14:val="tx1"/>
+                  </w14:solidFill>
+                </w14:textFill>
+              </w:rPr>
+              <w:t>b</w:t>
+            </w:r>
+            <w:r>
+              <w:rPr>
+                <w:b w:val="0"/>
+                <w:bCs w:val="0"/>
+                <w:i w:val="0"/>
+                <w:iCs w:val="0"/>
+                <w:color w:val="000000" w:themeColor="text1"/>
+                <w:sz w:val="24"/>
+                <w:szCs w:val="24"/>
+                <w:highlight w:val="none"/>
+                <w:vertAlign w:val="baseline"/>
+                <w14:textFill>
+                  <w14:solidFill>
+                    <w14:schemeClr w14:val="tx1"/>
+                  </w14:solidFill>
+                </w14:textFill>
+              </w:rPr>
+              <w:t>22</w:t>
+            </w:r>
+          </w:p>
+        </w:tc>
+      </w:tr>
+    </w:tbl>
+    <w:p>
+      <w:pPr>
+        <w:rPr>
+          <w:b w:val="0"/>
+          <w:bCs w:val="0"/>
+          <w:i w:val="0"/>
+          <w:iCs w:val="0"/>
+          <w:color w:val="000000" w:themeColor="text1"/>
+          <w:sz w:val="24"/>
+          <w:szCs w:val="24"/>
+          <w:highlight w:val="none"/>
+          <w14:textFill>
+            <w14:solidFill>
+              <w14:schemeClr w14:val="tx1"/>
+            </w14:solidFill>
+          </w14:textFill>
+        </w:rPr>
+      </w:pPr>
+    </w:p>
+    <w:p>
+      <w:pPr>
+        <w:rPr>
+          <w:b w:val="0"/>
+          <w:bCs w:val="0"/>
+          <w:i w:val="0"/>
+          <w:iCs w:val="0"/>
+          <w:color w:val="000000" w:themeColor="text1"/>
+          <w:sz w:val="24"/>
+          <w:szCs w:val="24"/>
+          <w:highlight w:val="none"/>
+          <w14:textFill>
+            <w14:solidFill>
+              <w14:schemeClr w14:val="tx1"/>
+            </w14:solidFill>
+          </w14:textFill>
+        </w:rPr>
+      </w:pPr>
+    </w:p>
+    <w:p>
+      <w:pPr>
+        <w:rPr>
+          <w:b w:val="0"/>
+          <w:bCs w:val="0"/>
+          <w:i w:val="0"/>
+          <w:iCs w:val="0"/>
+          <w:color w:val="000000" w:themeColor="text1"/>
+          <w:sz w:val="24"/>
+          <w:szCs w:val="24"/>
+          <w:highlight w:val="none"/>
+          <w14:textFill>
+            <w14:solidFill>
+              <w14:schemeClr w14:val="tx1"/>
+            </w14:solidFill>
+          </w14:textFill>
+        </w:rPr>
+      </w:pPr>
+    </w:p>
+    <w:p>
+      <w:pPr>
+        <w:rPr>
+          <w:b w:val="0"/>
+          <w:bCs w:val="0"/>
+          <w:i w:val="0"/>
+          <w:iCs w:val="0"/>
+          <w:color w:val="000000" w:themeColor="text1"/>
+          <w:sz w:val="24"/>
+          <w:szCs w:val="24"/>
+          <w:highlight w:val="none"/>
+          <w14:textFill>
+            <w14:solidFill>
+              <w14:schemeClr w14:val="tx1"/>
+            </w14:solidFill>
+          </w14:textFill>
+        </w:rPr>
+      </w:pPr>
+      <w:r>
+        <w:rPr>
+          <w:b w:val="0"/>
+          <w:bCs w:val="0"/>
+          <w:i w:val="0"/>
+          <w:iCs w:val="0"/>
+          <w:color w:val="000000" w:themeColor="text1"/>
+          <w:sz w:val="24"/>
+          <w:szCs w:val="24"/>
+          <w:highlight w:val="none"/>
+          <w14:textFill>
+            <w14:solidFill>
+              <w14:schemeClr w14:val="tx1"/>
+            </w14:solidFill>
+          </w14:textFill>
+        </w:rPr>
+        <w:t>Convert the Equation into four Sub - Equations, which is just as below:</w:t>
+      </w:r>
+    </w:p>
+    <w:p>
+      <w:pPr>
+        <w:rPr>
+          <w:b w:val="0"/>
+          <w:bCs w:val="0"/>
+          <w:i w:val="0"/>
+          <w:iCs w:val="0"/>
+          <w:color w:val="000000" w:themeColor="text1"/>
+          <w:sz w:val="24"/>
+          <w:szCs w:val="24"/>
+          <w:highlight w:val="none"/>
+          <w14:textFill>
+            <w14:solidFill>
+              <w14:schemeClr w14:val="tx1"/>
+            </w14:solidFill>
+          </w14:textFill>
+        </w:rPr>
+      </w:pPr>
+      <w:r>
+        <w:rPr>
+          <w:b w:val="0"/>
+          <w:bCs w:val="0"/>
+          <w:i w:val="0"/>
+          <w:iCs w:val="0"/>
+          <w:color w:val="000000" w:themeColor="text1"/>
+          <w:sz w:val="24"/>
+          <w:szCs w:val="24"/>
+          <w:highlight w:val="none"/>
+          <w14:textFill>
+            <w14:solidFill>
+              <w14:schemeClr w14:val="tx1"/>
+            </w14:solidFill>
+          </w14:textFill>
+        </w:rPr>
+        <w:t>c11 = a11 * b11 + a12 * b21;</w:t>
+      </w:r>
+    </w:p>
+    <w:p>
+      <w:pPr>
+        <w:rPr>
+          <w:b w:val="0"/>
+          <w:bCs w:val="0"/>
+          <w:i w:val="0"/>
+          <w:iCs w:val="0"/>
+          <w:color w:val="000000" w:themeColor="text1"/>
+          <w:sz w:val="24"/>
+          <w:szCs w:val="24"/>
+          <w:highlight w:val="none"/>
+          <w14:textFill>
+            <w14:solidFill>
+              <w14:schemeClr w14:val="tx1"/>
+            </w14:solidFill>
+          </w14:textFill>
+        </w:rPr>
+      </w:pPr>
+      <w:r>
+        <w:rPr>
+          <w:b w:val="0"/>
+          <w:bCs w:val="0"/>
+          <w:i w:val="0"/>
+          <w:iCs w:val="0"/>
+          <w:color w:val="000000" w:themeColor="text1"/>
+          <w:sz w:val="24"/>
+          <w:szCs w:val="24"/>
+          <w:highlight w:val="none"/>
+          <w14:textFill>
+            <w14:solidFill>
+              <w14:schemeClr w14:val="tx1"/>
+            </w14:solidFill>
+          </w14:textFill>
+        </w:rPr>
+        <w:t>c12 = a11 * b12 + a12 * b22;</w:t>
+      </w:r>
+    </w:p>
+    <w:p>
+      <w:pPr>
+        <w:rPr>
+          <w:b w:val="0"/>
+          <w:bCs w:val="0"/>
+          <w:i w:val="0"/>
+          <w:iCs w:val="0"/>
+          <w:color w:val="000000" w:themeColor="text1"/>
+          <w:sz w:val="24"/>
+          <w:szCs w:val="24"/>
+          <w:highlight w:val="none"/>
+          <w14:textFill>
+            <w14:solidFill>
+              <w14:schemeClr w14:val="tx1"/>
+            </w14:solidFill>
+          </w14:textFill>
+        </w:rPr>
+      </w:pPr>
+      <w:r>
+        <w:rPr>
+          <w:b w:val="0"/>
+          <w:bCs w:val="0"/>
+          <w:i w:val="0"/>
+          <w:iCs w:val="0"/>
+          <w:color w:val="000000" w:themeColor="text1"/>
+          <w:sz w:val="24"/>
+          <w:szCs w:val="24"/>
+          <w:highlight w:val="none"/>
+          <w14:textFill>
+            <w14:solidFill>
+              <w14:schemeClr w14:val="tx1"/>
+            </w14:solidFill>
+          </w14:textFill>
+        </w:rPr>
+        <w:t>c21 = a21 * b11 + a22 * b21;</w:t>
+      </w:r>
+    </w:p>
+    <w:p>
+      <w:pPr>
+        <w:rPr>
+          <w:b w:val="0"/>
+          <w:bCs w:val="0"/>
+          <w:i w:val="0"/>
+          <w:iCs w:val="0"/>
+          <w:color w:val="000000" w:themeColor="text1"/>
+          <w:sz w:val="24"/>
+          <w:szCs w:val="24"/>
+          <w:highlight w:val="none"/>
+          <w14:textFill>
+            <w14:solidFill>
+              <w14:schemeClr w14:val="tx1"/>
+            </w14:solidFill>
+          </w14:textFill>
+        </w:rPr>
+      </w:pPr>
+      <w:r>
+        <w:rPr>
+          <w:b w:val="0"/>
+          <w:bCs w:val="0"/>
+          <w:i w:val="0"/>
+          <w:iCs w:val="0"/>
+          <w:color w:val="000000" w:themeColor="text1"/>
+          <w:sz w:val="24"/>
+          <w:szCs w:val="24"/>
+          <w:highlight w:val="none"/>
+          <w14:textFill>
+            <w14:solidFill>
+              <w14:schemeClr w14:val="tx1"/>
+            </w14:solidFill>
+          </w14:textFill>
+        </w:rPr>
+        <w:t>c22 = a21 * b12 + a22 * b22;</w:t>
+      </w:r>
+    </w:p>
+    <w:p>
+      <w:pPr>
+        <w:rPr>
+          <w:b/>
+          <w:bCs/>
+          <w:i/>
+          <w:iCs/>
+          <w:color w:val="000000" w:themeColor="text1"/>
+          <w:sz w:val="24"/>
+          <w:szCs w:val="24"/>
+          <w:highlight w:val="yellow"/>
+          <w14:textFill>
+            <w14:solidFill>
+              <w14:schemeClr w14:val="tx1"/>
+            </w14:solidFill>
+          </w14:textFill>
+        </w:rPr>
+      </w:pPr>
+      <w:r>
+        <w:rPr>
+          <w:b/>
+          <w:bCs/>
+          <w:i/>
+          <w:iCs/>
+          <w:color w:val="000000" w:themeColor="text1"/>
+          <w:sz w:val="24"/>
+          <w:szCs w:val="24"/>
+          <w:highlight w:val="yellow"/>
+          <w14:textFill>
+            <w14:solidFill>
+              <w14:schemeClr w14:val="tx1"/>
+            </w14:solidFill>
+          </w14:textFill>
+        </w:rPr>
+        <w:t>Generalize:</w:t>
+      </w:r>
+    </w:p>
+    <w:tbl>
+      <w:tblPr>
+        <w:tblStyle w:val="4"/>
+        <w:tblpPr w:leftFromText="180" w:rightFromText="180" w:vertAnchor="text" w:horzAnchor="page" w:tblpX="2497" w:tblpY="51"/>
+        <w:tblOverlap w:val="never"/>
+        <w:tblW w:w="0" w:type="auto"/>
+        <w:tblInd w:w="0" w:type="dxa"/>
+        <w:tblBorders>
+          <w:top w:val="none" w:color="auto" w:sz="0" w:space="0"/>
+          <w:left w:val="single" w:color="auto" w:sz="4" w:space="0"/>
+          <w:bottom w:val="none" w:color="auto" w:sz="0" w:space="0"/>
+          <w:right w:val="single" w:color="auto" w:sz="4" w:space="0"/>
+          <w:insideH w:val="none" w:color="auto" w:sz="0" w:space="0"/>
+          <w:insideV w:val="none" w:color="auto" w:sz="0" w:space="0"/>
+        </w:tblBorders>
+        <w:tblLayout w:type="autofit"/>
+        <w:tblCellMar>
+          <w:top w:w="0" w:type="dxa"/>
+          <w:left w:w="108" w:type="dxa"/>
+          <w:bottom w:w="0" w:type="dxa"/>
+          <w:right w:w="108" w:type="dxa"/>
+        </w:tblCellMar>
+      </w:tblPr>
+      <w:tblGrid>
+        <w:gridCol w:w="785"/>
+        <w:gridCol w:w="706"/>
+      </w:tblGrid>
+      <w:tr>
+        <w:tblPrEx>
+          <w:tblBorders>
+            <w:top w:val="none" w:color="auto" w:sz="0" w:space="0"/>
+            <w:left w:val="single" w:color="auto" w:sz="4" w:space="0"/>
+            <w:bottom w:val="none" w:color="auto" w:sz="0" w:space="0"/>
+            <w:right w:val="single" w:color="auto" w:sz="4" w:space="0"/>
+            <w:insideH w:val="none" w:color="auto" w:sz="0" w:space="0"/>
+            <w:insideV w:val="none" w:color="auto" w:sz="0" w:space="0"/>
+          </w:tblBorders>
+        </w:tblPrEx>
+        <w:tc>
+          <w:tcPr>
+            <w:tcW w:w="785" w:type="dxa"/>
+          </w:tcPr>
+          <w:p>
+            <w:pPr>
+              <w:rPr>
+                <w:b w:val="0"/>
+                <w:bCs w:val="0"/>
+                <w:i w:val="0"/>
+                <w:iCs w:val="0"/>
+                <w:color w:val="000000" w:themeColor="text1"/>
+                <w:sz w:val="24"/>
+                <w:szCs w:val="24"/>
+                <w:highlight w:val="none"/>
+                <w:vertAlign w:val="baseline"/>
+                <w14:textFill>
+                  <w14:solidFill>
+                    <w14:schemeClr w14:val="tx1"/>
+                  </w14:solidFill>
+                </w14:textFill>
+              </w:rPr>
+            </w:pPr>
+            <w:r>
+              <w:rPr>
+                <w:b w:val="0"/>
+                <w:bCs w:val="0"/>
+                <w:i w:val="0"/>
+                <w:iCs w:val="0"/>
+                <w:color w:val="000000" w:themeColor="text1"/>
+                <w:sz w:val="24"/>
+                <w:szCs w:val="24"/>
+                <w:highlight w:val="none"/>
+                <w:vertAlign w:val="baseline"/>
+                <w14:textFill>
+                  <w14:solidFill>
+                    <w14:schemeClr w14:val="tx1"/>
+                  </w14:solidFill>
+                </w14:textFill>
+              </w:rPr>
+              <w:t>A11</w:t>
+            </w:r>
+          </w:p>
+        </w:tc>
+        <w:tc>
+          <w:tcPr>
+            <w:tcW w:w="706" w:type="dxa"/>
+          </w:tcPr>
+          <w:p>
+            <w:pPr>
+              <w:rPr>
+                <w:b w:val="0"/>
+                <w:bCs w:val="0"/>
+                <w:i w:val="0"/>
+                <w:iCs w:val="0"/>
+                <w:color w:val="000000" w:themeColor="text1"/>
+                <w:sz w:val="24"/>
+                <w:szCs w:val="24"/>
+                <w:highlight w:val="none"/>
+                <w:vertAlign w:val="baseline"/>
+                <w14:textFill>
+                  <w14:solidFill>
+                    <w14:schemeClr w14:val="tx1"/>
+                  </w14:solidFill>
+                </w14:textFill>
+              </w:rPr>
+            </w:pPr>
+            <w:r>
+              <w:rPr>
+                <w:b w:val="0"/>
+                <w:bCs w:val="0"/>
+                <w:i w:val="0"/>
+                <w:iCs w:val="0"/>
+                <w:color w:val="000000" w:themeColor="text1"/>
+                <w:sz w:val="24"/>
+                <w:szCs w:val="24"/>
+                <w:highlight w:val="none"/>
+                <w:vertAlign w:val="baseline"/>
+                <w14:textFill>
+                  <w14:solidFill>
+                    <w14:schemeClr w14:val="tx1"/>
+                  </w14:solidFill>
+                </w14:textFill>
+              </w:rPr>
+              <w:t>A12</w:t>
+            </w:r>
+          </w:p>
+        </w:tc>
+      </w:tr>
+      <w:tr>
+        <w:tblPrEx>
+          <w:tblBorders>
+            <w:top w:val="none" w:color="auto" w:sz="0" w:space="0"/>
+            <w:left w:val="single" w:color="auto" w:sz="4" w:space="0"/>
+            <w:bottom w:val="none" w:color="auto" w:sz="0" w:space="0"/>
+            <w:right w:val="single" w:color="auto" w:sz="4" w:space="0"/>
+            <w:insideH w:val="none" w:color="auto" w:sz="0" w:space="0"/>
+            <w:insideV w:val="none" w:color="auto" w:sz="0" w:space="0"/>
+          </w:tblBorders>
+        </w:tblPrEx>
+        <w:tc>
+          <w:tcPr>
+            <w:tcW w:w="785" w:type="dxa"/>
+          </w:tcPr>
+          <w:p>
+            <w:pPr>
+              <w:rPr>
+                <w:b w:val="0"/>
+                <w:bCs w:val="0"/>
+                <w:i w:val="0"/>
+                <w:iCs w:val="0"/>
+                <w:color w:val="000000" w:themeColor="text1"/>
+                <w:sz w:val="24"/>
+                <w:szCs w:val="24"/>
+                <w:highlight w:val="none"/>
+                <w:vertAlign w:val="baseline"/>
+                <w14:textFill>
+                  <w14:solidFill>
+                    <w14:schemeClr w14:val="tx1"/>
+                  </w14:solidFill>
+                </w14:textFill>
+              </w:rPr>
+            </w:pPr>
+            <w:r>
+              <w:rPr>
+                <w:b w:val="0"/>
+                <w:bCs w:val="0"/>
+                <w:i w:val="0"/>
+                <w:iCs w:val="0"/>
+                <w:color w:val="000000" w:themeColor="text1"/>
+                <w:sz w:val="24"/>
+                <w:szCs w:val="24"/>
+                <w:highlight w:val="none"/>
+                <w:vertAlign w:val="baseline"/>
+                <w14:textFill>
+                  <w14:solidFill>
+                    <w14:schemeClr w14:val="tx1"/>
+                  </w14:solidFill>
+                </w14:textFill>
+              </w:rPr>
+              <w:t>A21</w:t>
+            </w:r>
+          </w:p>
+        </w:tc>
+        <w:tc>
+          <w:tcPr>
+            <w:tcW w:w="706" w:type="dxa"/>
+          </w:tcPr>
+          <w:p>
+            <w:pPr>
+              <w:rPr>
+                <w:b w:val="0"/>
+                <w:bCs w:val="0"/>
+                <w:i w:val="0"/>
+                <w:iCs w:val="0"/>
+                <w:color w:val="000000" w:themeColor="text1"/>
+                <w:sz w:val="24"/>
+                <w:szCs w:val="24"/>
+                <w:highlight w:val="none"/>
+                <w:vertAlign w:val="baseline"/>
+                <w14:textFill>
+                  <w14:solidFill>
+                    <w14:schemeClr w14:val="tx1"/>
+                  </w14:solidFill>
+                </w14:textFill>
+              </w:rPr>
+            </w:pPr>
+            <w:r>
+              <w:rPr>
+                <w:b w:val="0"/>
+                <w:bCs w:val="0"/>
+                <w:i w:val="0"/>
+                <w:iCs w:val="0"/>
+                <w:color w:val="000000" w:themeColor="text1"/>
+                <w:sz w:val="24"/>
+                <w:szCs w:val="24"/>
+                <w:highlight w:val="none"/>
+                <w:vertAlign w:val="baseline"/>
+                <w14:textFill>
+                  <w14:solidFill>
+                    <w14:schemeClr w14:val="tx1"/>
+                  </w14:solidFill>
+                </w14:textFill>
+              </w:rPr>
+              <w:t>A22</w:t>
+            </w:r>
+          </w:p>
+        </w:tc>
+      </w:tr>
+    </w:tbl>
+    <w:tbl>
+      <w:tblPr>
+        <w:tblStyle w:val="4"/>
+        <w:tblpPr w:leftFromText="180" w:rightFromText="180" w:vertAnchor="text" w:horzAnchor="page" w:tblpX="4786" w:tblpY="48"/>
+        <w:tblOverlap w:val="never"/>
+        <w:tblW w:w="0" w:type="auto"/>
+        <w:tblInd w:w="0" w:type="dxa"/>
+        <w:tblBorders>
+          <w:top w:val="none" w:color="auto" w:sz="0" w:space="0"/>
+          <w:left w:val="single" w:color="auto" w:sz="4" w:space="0"/>
+          <w:bottom w:val="none" w:color="auto" w:sz="0" w:space="0"/>
+          <w:right w:val="single" w:color="auto" w:sz="4" w:space="0"/>
+          <w:insideH w:val="none" w:color="auto" w:sz="0" w:space="0"/>
+          <w:insideV w:val="none" w:color="auto" w:sz="0" w:space="0"/>
+        </w:tblBorders>
+        <w:tblLayout w:type="autofit"/>
+        <w:tblCellMar>
+          <w:top w:w="0" w:type="dxa"/>
+          <w:left w:w="108" w:type="dxa"/>
+          <w:bottom w:w="0" w:type="dxa"/>
+          <w:right w:w="108" w:type="dxa"/>
+        </w:tblCellMar>
+      </w:tblPr>
+      <w:tblGrid>
+        <w:gridCol w:w="785"/>
+        <w:gridCol w:w="706"/>
+      </w:tblGrid>
+      <w:tr>
+        <w:tblPrEx>
+          <w:tblBorders>
+            <w:top w:val="none" w:color="auto" w:sz="0" w:space="0"/>
+            <w:left w:val="single" w:color="auto" w:sz="4" w:space="0"/>
+            <w:bottom w:val="none" w:color="auto" w:sz="0" w:space="0"/>
+            <w:right w:val="single" w:color="auto" w:sz="4" w:space="0"/>
+            <w:insideH w:val="none" w:color="auto" w:sz="0" w:space="0"/>
+            <w:insideV w:val="none" w:color="auto" w:sz="0" w:space="0"/>
+          </w:tblBorders>
+        </w:tblPrEx>
+        <w:tc>
+          <w:tcPr>
+            <w:tcW w:w="785" w:type="dxa"/>
+          </w:tcPr>
+          <w:p>
+            <w:pPr>
+              <w:rPr>
+                <w:b w:val="0"/>
+                <w:bCs w:val="0"/>
+                <w:i w:val="0"/>
+                <w:iCs w:val="0"/>
+                <w:color w:val="000000" w:themeColor="text1"/>
+                <w:sz w:val="24"/>
+                <w:szCs w:val="24"/>
+                <w:highlight w:val="none"/>
+                <w:vertAlign w:val="baseline"/>
+                <w14:textFill>
+                  <w14:solidFill>
+                    <w14:schemeClr w14:val="tx1"/>
+                  </w14:solidFill>
+                </w14:textFill>
+              </w:rPr>
+            </w:pPr>
+            <w:r>
+              <w:rPr>
+                <w:b w:val="0"/>
+                <w:bCs w:val="0"/>
+                <w:i w:val="0"/>
+                <w:iCs w:val="0"/>
+                <w:color w:val="000000" w:themeColor="text1"/>
+                <w:sz w:val="24"/>
+                <w:szCs w:val="24"/>
+                <w:highlight w:val="none"/>
+                <w:vertAlign w:val="baseline"/>
+                <w14:textFill>
+                  <w14:solidFill>
+                    <w14:schemeClr w14:val="tx1"/>
+                  </w14:solidFill>
+                </w14:textFill>
+              </w:rPr>
+              <w:t>B11</w:t>
+            </w:r>
+          </w:p>
+        </w:tc>
+        <w:tc>
+          <w:tcPr>
+            <w:tcW w:w="706" w:type="dxa"/>
+          </w:tcPr>
+          <w:p>
+            <w:pPr>
+              <w:rPr>
+                <w:b w:val="0"/>
+                <w:bCs w:val="0"/>
+                <w:i w:val="0"/>
+                <w:iCs w:val="0"/>
+                <w:color w:val="000000" w:themeColor="text1"/>
+                <w:sz w:val="24"/>
+                <w:szCs w:val="24"/>
+                <w:highlight w:val="none"/>
+                <w:vertAlign w:val="baseline"/>
+                <w14:textFill>
+                  <w14:solidFill>
+                    <w14:schemeClr w14:val="tx1"/>
+                  </w14:solidFill>
+                </w14:textFill>
+              </w:rPr>
+            </w:pPr>
+            <w:r>
+              <w:rPr>
+                <w:b w:val="0"/>
+                <w:bCs w:val="0"/>
+                <w:i w:val="0"/>
+                <w:iCs w:val="0"/>
+                <w:color w:val="000000" w:themeColor="text1"/>
+                <w:sz w:val="24"/>
+                <w:szCs w:val="24"/>
+                <w:highlight w:val="none"/>
+                <w:vertAlign w:val="baseline"/>
+                <w14:textFill>
+                  <w14:solidFill>
+                    <w14:schemeClr w14:val="tx1"/>
+                  </w14:solidFill>
+                </w14:textFill>
+              </w:rPr>
+              <w:t>B12</w:t>
+            </w:r>
+          </w:p>
+        </w:tc>
+      </w:tr>
+      <w:tr>
+        <w:tblPrEx>
+          <w:tblBorders>
+            <w:top w:val="none" w:color="auto" w:sz="0" w:space="0"/>
+            <w:left w:val="single" w:color="auto" w:sz="4" w:space="0"/>
+            <w:bottom w:val="none" w:color="auto" w:sz="0" w:space="0"/>
+            <w:right w:val="single" w:color="auto" w:sz="4" w:space="0"/>
+            <w:insideH w:val="none" w:color="auto" w:sz="0" w:space="0"/>
+            <w:insideV w:val="none" w:color="auto" w:sz="0" w:space="0"/>
+          </w:tblBorders>
+        </w:tblPrEx>
+        <w:tc>
+          <w:tcPr>
+            <w:tcW w:w="785" w:type="dxa"/>
+          </w:tcPr>
+          <w:p>
+            <w:pPr>
+              <w:rPr>
+                <w:b w:val="0"/>
+                <w:bCs w:val="0"/>
+                <w:i w:val="0"/>
+                <w:iCs w:val="0"/>
+                <w:color w:val="000000" w:themeColor="text1"/>
+                <w:sz w:val="24"/>
+                <w:szCs w:val="24"/>
+                <w:highlight w:val="none"/>
+                <w:vertAlign w:val="baseline"/>
+                <w14:textFill>
+                  <w14:solidFill>
+                    <w14:schemeClr w14:val="tx1"/>
+                  </w14:solidFill>
+                </w14:textFill>
+              </w:rPr>
+            </w:pPr>
+            <w:r>
+              <w:rPr>
+                <w:b w:val="0"/>
+                <w:bCs w:val="0"/>
+                <w:i w:val="0"/>
+                <w:iCs w:val="0"/>
+                <w:color w:val="000000" w:themeColor="text1"/>
+                <w:sz w:val="24"/>
+                <w:szCs w:val="24"/>
+                <w:highlight w:val="none"/>
+                <w:vertAlign w:val="baseline"/>
+                <w14:textFill>
+                  <w14:solidFill>
+                    <w14:schemeClr w14:val="tx1"/>
+                  </w14:solidFill>
+                </w14:textFill>
+              </w:rPr>
+              <w:t>B21</w:t>
+            </w:r>
+          </w:p>
+        </w:tc>
+        <w:tc>
+          <w:tcPr>
+            <w:tcW w:w="706" w:type="dxa"/>
+          </w:tcPr>
+          <w:p>
+            <w:pPr>
+              <w:rPr>
+                <w:b w:val="0"/>
+                <w:bCs w:val="0"/>
+                <w:i w:val="0"/>
+                <w:iCs w:val="0"/>
+                <w:color w:val="000000" w:themeColor="text1"/>
+                <w:sz w:val="24"/>
+                <w:szCs w:val="24"/>
+                <w:highlight w:val="none"/>
+                <w:vertAlign w:val="baseline"/>
+                <w14:textFill>
+                  <w14:solidFill>
+                    <w14:schemeClr w14:val="tx1"/>
+                  </w14:solidFill>
+                </w14:textFill>
+              </w:rPr>
+            </w:pPr>
+            <w:r>
+              <w:rPr>
+                <w:b w:val="0"/>
+                <w:bCs w:val="0"/>
+                <w:i w:val="0"/>
+                <w:iCs w:val="0"/>
+                <w:color w:val="000000" w:themeColor="text1"/>
+                <w:sz w:val="24"/>
+                <w:szCs w:val="24"/>
+                <w:highlight w:val="none"/>
+                <w:vertAlign w:val="baseline"/>
+                <w14:textFill>
+                  <w14:solidFill>
+                    <w14:schemeClr w14:val="tx1"/>
+                  </w14:solidFill>
+                </w14:textFill>
+              </w:rPr>
+              <w:t>B22</w:t>
+            </w:r>
+          </w:p>
+        </w:tc>
+      </w:tr>
+    </w:tbl>
+    <w:p>
+      <w:pPr>
+        <w:rPr>
+          <w:b w:val="0"/>
+          <w:bCs w:val="0"/>
+          <w:i w:val="0"/>
+          <w:iCs w:val="0"/>
+          <w:color w:val="000000" w:themeColor="text1"/>
+          <w:sz w:val="24"/>
+          <w:szCs w:val="24"/>
+          <w:highlight w:val="none"/>
+          <w:vertAlign w:val="baseline"/>
+          <w14:textFill>
+            <w14:solidFill>
+              <w14:schemeClr w14:val="tx1"/>
+            </w14:solidFill>
+          </w14:textFill>
+        </w:rPr>
+      </w:pPr>
+      <w:r>
+        <w:rPr>
+          <w:b w:val="0"/>
+          <w:bCs w:val="0"/>
+          <w:i w:val="0"/>
+          <w:iCs w:val="0"/>
+          <w:color w:val="000000" w:themeColor="text1"/>
+          <w:sz w:val="24"/>
+          <w:szCs w:val="24"/>
+          <w:highlight w:val="none"/>
+          <w14:textFill>
+            <w14:solidFill>
+              <w14:schemeClr w14:val="tx1"/>
+            </w14:solidFill>
+          </w14:textFill>
+        </w:rPr>
+        <w:t xml:space="preserve">A = B = </w:t>
+      </w:r>
+    </w:p>
+    <w:p>
+      <w:pPr>
+        <w:rPr>
+          <w:b w:val="0"/>
+          <w:bCs w:val="0"/>
+          <w:i w:val="0"/>
+          <w:iCs w:val="0"/>
+          <w:color w:val="000000" w:themeColor="text1"/>
+          <w:sz w:val="24"/>
+          <w:szCs w:val="24"/>
+          <w:highlight w:val="none"/>
+          <w:vertAlign w:val="baseline"/>
+          <w14:textFill>
+            <w14:solidFill>
+              <w14:schemeClr w14:val="tx1"/>
+            </w14:solidFill>
+          </w14:textFill>
+        </w:rPr>
+      </w:pPr>
+    </w:p>
+    <w:p>
+      <w:pPr>
+        <w:rPr>
+          <w:b w:val="0"/>
+          <w:bCs w:val="0"/>
+          <w:i w:val="0"/>
+          <w:iCs w:val="0"/>
+          <w:color w:val="000000" w:themeColor="text1"/>
+          <w:sz w:val="24"/>
+          <w:szCs w:val="24"/>
+          <w:highlight w:val="none"/>
+          <w14:textFill>
+            <w14:solidFill>
+              <w14:schemeClr w14:val="tx1"/>
+            </w14:solidFill>
+          </w14:textFill>
+        </w:rPr>
+      </w:pPr>
+    </w:p>
+    <w:tbl>
+      <w:tblPr>
+        <w:tblStyle w:val="4"/>
+        <w:tblpPr w:leftFromText="180" w:rightFromText="180" w:vertAnchor="text" w:horzAnchor="page" w:tblpX="2544" w:tblpY="65"/>
+        <w:tblOverlap w:val="never"/>
+        <w:tblW w:w="0" w:type="auto"/>
+        <w:tblInd w:w="0" w:type="dxa"/>
+        <w:tblBorders>
+          <w:top w:val="none" w:color="auto" w:sz="0" w:space="0"/>
+          <w:left w:val="single" w:color="auto" w:sz="4" w:space="0"/>
+          <w:bottom w:val="none" w:color="auto" w:sz="0" w:space="0"/>
+          <w:right w:val="single" w:color="auto" w:sz="4" w:space="0"/>
+          <w:insideH w:val="none" w:color="auto" w:sz="0" w:space="0"/>
+          <w:insideV w:val="none" w:color="auto" w:sz="0" w:space="0"/>
+        </w:tblBorders>
+        <w:tblLayout w:type="autofit"/>
+        <w:tblCellMar>
+          <w:top w:w="0" w:type="dxa"/>
+          <w:left w:w="108" w:type="dxa"/>
+          <w:bottom w:w="0" w:type="dxa"/>
+          <w:right w:w="108" w:type="dxa"/>
+        </w:tblCellMar>
+      </w:tblPr>
+      <w:tblGrid>
+        <w:gridCol w:w="785"/>
+        <w:gridCol w:w="706"/>
+      </w:tblGrid>
+      <w:tr>
+        <w:tblPrEx>
+          <w:tblBorders>
+            <w:top w:val="none" w:color="auto" w:sz="0" w:space="0"/>
+            <w:left w:val="single" w:color="auto" w:sz="4" w:space="0"/>
+            <w:bottom w:val="none" w:color="auto" w:sz="0" w:space="0"/>
+            <w:right w:val="single" w:color="auto" w:sz="4" w:space="0"/>
+            <w:insideH w:val="none" w:color="auto" w:sz="0" w:space="0"/>
+            <w:insideV w:val="none" w:color="auto" w:sz="0" w:space="0"/>
+          </w:tblBorders>
+        </w:tblPrEx>
+        <w:tc>
+          <w:tcPr>
+            <w:tcW w:w="785" w:type="dxa"/>
+          </w:tcPr>
+          <w:p>
+            <w:pPr>
+              <w:rPr>
+                <w:b w:val="0"/>
+                <w:bCs w:val="0"/>
+                <w:i w:val="0"/>
+                <w:iCs w:val="0"/>
+                <w:color w:val="000000" w:themeColor="text1"/>
+                <w:sz w:val="24"/>
+                <w:szCs w:val="24"/>
+                <w:highlight w:val="none"/>
+                <w:vertAlign w:val="baseline"/>
+                <w14:textFill>
+                  <w14:solidFill>
+                    <w14:schemeClr w14:val="tx1"/>
+                  </w14:solidFill>
+                </w14:textFill>
+              </w:rPr>
+            </w:pPr>
+            <w:r>
+              <w:rPr>
+                <w:b w:val="0"/>
+                <w:bCs w:val="0"/>
+                <w:i w:val="0"/>
+                <w:iCs w:val="0"/>
+                <w:color w:val="000000" w:themeColor="text1"/>
+                <w:sz w:val="24"/>
+                <w:szCs w:val="24"/>
+                <w:highlight w:val="none"/>
+                <w:vertAlign w:val="baseline"/>
+                <w14:textFill>
+                  <w14:solidFill>
+                    <w14:schemeClr w14:val="tx1"/>
+                  </w14:solidFill>
+                </w14:textFill>
+              </w:rPr>
+              <w:t>C11</w:t>
+            </w:r>
+          </w:p>
+        </w:tc>
+        <w:tc>
+          <w:tcPr>
+            <w:tcW w:w="706" w:type="dxa"/>
+          </w:tcPr>
+          <w:p>
+            <w:pPr>
+              <w:rPr>
+                <w:b w:val="0"/>
+                <w:bCs w:val="0"/>
+                <w:i w:val="0"/>
+                <w:iCs w:val="0"/>
+                <w:color w:val="000000" w:themeColor="text1"/>
+                <w:sz w:val="24"/>
+                <w:szCs w:val="24"/>
+                <w:highlight w:val="none"/>
+                <w:vertAlign w:val="baseline"/>
+                <w14:textFill>
+                  <w14:solidFill>
+                    <w14:schemeClr w14:val="tx1"/>
+                  </w14:solidFill>
+                </w14:textFill>
+              </w:rPr>
+            </w:pPr>
+            <w:r>
+              <w:rPr>
+                <w:b w:val="0"/>
+                <w:bCs w:val="0"/>
+                <w:i w:val="0"/>
+                <w:iCs w:val="0"/>
+                <w:color w:val="000000" w:themeColor="text1"/>
+                <w:sz w:val="24"/>
+                <w:szCs w:val="24"/>
+                <w:highlight w:val="none"/>
+                <w:vertAlign w:val="baseline"/>
+                <w14:textFill>
+                  <w14:solidFill>
+                    <w14:schemeClr w14:val="tx1"/>
+                  </w14:solidFill>
+                </w14:textFill>
+              </w:rPr>
+              <w:t>C12</w:t>
+            </w:r>
+          </w:p>
+        </w:tc>
+      </w:tr>
+      <w:tr>
+        <w:tblPrEx>
+          <w:tblBorders>
+            <w:top w:val="none" w:color="auto" w:sz="0" w:space="0"/>
+            <w:left w:val="single" w:color="auto" w:sz="4" w:space="0"/>
+            <w:bottom w:val="none" w:color="auto" w:sz="0" w:space="0"/>
+            <w:right w:val="single" w:color="auto" w:sz="4" w:space="0"/>
+            <w:insideH w:val="none" w:color="auto" w:sz="0" w:space="0"/>
+            <w:insideV w:val="none" w:color="auto" w:sz="0" w:space="0"/>
+          </w:tblBorders>
+        </w:tblPrEx>
+        <w:tc>
+          <w:tcPr>
+            <w:tcW w:w="785" w:type="dxa"/>
+          </w:tcPr>
+          <w:p>
+            <w:pPr>
+              <w:rPr>
+                <w:b w:val="0"/>
+                <w:bCs w:val="0"/>
+                <w:i w:val="0"/>
+                <w:iCs w:val="0"/>
+                <w:color w:val="000000" w:themeColor="text1"/>
+                <w:sz w:val="24"/>
+                <w:szCs w:val="24"/>
+                <w:highlight w:val="none"/>
+                <w:vertAlign w:val="baseline"/>
+                <w14:textFill>
+                  <w14:solidFill>
+                    <w14:schemeClr w14:val="tx1"/>
+                  </w14:solidFill>
+                </w14:textFill>
+              </w:rPr>
+            </w:pPr>
+            <w:r>
+              <w:rPr>
+                <w:b w:val="0"/>
+                <w:bCs w:val="0"/>
+                <w:i w:val="0"/>
+                <w:iCs w:val="0"/>
+                <w:color w:val="000000" w:themeColor="text1"/>
+                <w:sz w:val="24"/>
+                <w:szCs w:val="24"/>
+                <w:highlight w:val="none"/>
+                <w:vertAlign w:val="baseline"/>
+                <w14:textFill>
+                  <w14:solidFill>
+                    <w14:schemeClr w14:val="tx1"/>
+                  </w14:solidFill>
+                </w14:textFill>
+              </w:rPr>
+              <w:t>C21</w:t>
+            </w:r>
+          </w:p>
+        </w:tc>
+        <w:tc>
+          <w:tcPr>
+            <w:tcW w:w="706" w:type="dxa"/>
+          </w:tcPr>
+          <w:p>
+            <w:pPr>
+              <w:rPr>
+                <w:b w:val="0"/>
+                <w:bCs w:val="0"/>
+                <w:i w:val="0"/>
+                <w:iCs w:val="0"/>
+                <w:color w:val="000000" w:themeColor="text1"/>
+                <w:sz w:val="24"/>
+                <w:szCs w:val="24"/>
+                <w:highlight w:val="none"/>
+                <w:vertAlign w:val="baseline"/>
+                <w14:textFill>
+                  <w14:solidFill>
+                    <w14:schemeClr w14:val="tx1"/>
+                  </w14:solidFill>
+                </w14:textFill>
+              </w:rPr>
+            </w:pPr>
+            <w:r>
+              <w:rPr>
+                <w:b w:val="0"/>
+                <w:bCs w:val="0"/>
+                <w:i w:val="0"/>
+                <w:iCs w:val="0"/>
+                <w:color w:val="000000" w:themeColor="text1"/>
+                <w:sz w:val="24"/>
+                <w:szCs w:val="24"/>
+                <w:highlight w:val="none"/>
+                <w:vertAlign w:val="baseline"/>
+                <w14:textFill>
+                  <w14:solidFill>
+                    <w14:schemeClr w14:val="tx1"/>
+                  </w14:solidFill>
+                </w14:textFill>
+              </w:rPr>
+              <w:t>C22</w:t>
+            </w:r>
+          </w:p>
+        </w:tc>
+      </w:tr>
+    </w:tbl>
+    <w:p>
+      <w:pPr>
+        <w:rPr>
+          <w:b w:val="0"/>
+          <w:bCs w:val="0"/>
+          <w:i w:val="0"/>
+          <w:iCs w:val="0"/>
+          <w:color w:val="000000" w:themeColor="text1"/>
+          <w:sz w:val="24"/>
+          <w:szCs w:val="24"/>
+          <w:highlight w:val="none"/>
+          <w14:textFill>
+            <w14:solidFill>
+              <w14:schemeClr w14:val="tx1"/>
+            </w14:solidFill>
+          </w14:textFill>
+        </w:rPr>
+      </w:pPr>
+      <w:r>
+        <w:rPr>
+          <w:b w:val="0"/>
+          <w:bCs w:val="0"/>
+          <w:i w:val="0"/>
+          <w:iCs w:val="0"/>
+          <w:color w:val="000000" w:themeColor="text1"/>
+          <w:sz w:val="24"/>
+          <w:szCs w:val="24"/>
+          <w:highlight w:val="none"/>
+          <w14:textFill>
+            <w14:solidFill>
+              <w14:schemeClr w14:val="tx1"/>
+            </w14:solidFill>
+          </w14:textFill>
+        </w:rPr>
+        <w:t xml:space="preserve">C = </w:t>
+      </w:r>
+    </w:p>
+    <w:p>
+      <w:pPr>
+        <w:rPr>
+          <w:b w:val="0"/>
+          <w:bCs w:val="0"/>
+          <w:i w:val="0"/>
+          <w:iCs w:val="0"/>
+          <w:color w:val="000000" w:themeColor="text1"/>
+          <w:sz w:val="24"/>
+          <w:szCs w:val="24"/>
+          <w:highlight w:val="none"/>
+          <w14:textFill>
+            <w14:solidFill>
+              <w14:schemeClr w14:val="tx1"/>
+            </w14:solidFill>
+          </w14:textFill>
+        </w:rPr>
+      </w:pPr>
+    </w:p>
+    <w:p>
+      <w:pPr>
+        <w:rPr>
+          <w:b w:val="0"/>
+          <w:bCs w:val="0"/>
+          <w:i w:val="0"/>
+          <w:iCs w:val="0"/>
+          <w:color w:val="000000" w:themeColor="text1"/>
+          <w:sz w:val="24"/>
+          <w:szCs w:val="24"/>
+          <w:highlight w:val="none"/>
+          <w14:textFill>
+            <w14:solidFill>
+              <w14:schemeClr w14:val="tx1"/>
+            </w14:solidFill>
+          </w14:textFill>
+        </w:rPr>
+      </w:pPr>
+    </w:p>
+    <w:p>
+      <w:pPr>
+        <w:rPr>
+          <w:b w:val="0"/>
+          <w:bCs w:val="0"/>
+          <w:i w:val="0"/>
+          <w:iCs w:val="0"/>
+          <w:color w:val="000000" w:themeColor="text1"/>
+          <w:sz w:val="24"/>
+          <w:szCs w:val="24"/>
+          <w:highlight w:val="none"/>
+          <w14:textFill>
+            <w14:solidFill>
+              <w14:schemeClr w14:val="tx1"/>
+            </w14:solidFill>
+          </w14:textFill>
+        </w:rPr>
+      </w:pPr>
+      <w:r>
+        <w:rPr>
+          <w:b w:val="0"/>
+          <w:bCs w:val="0"/>
+          <w:i w:val="0"/>
+          <w:iCs w:val="0"/>
+          <w:color w:val="000000" w:themeColor="text1"/>
+          <w:sz w:val="24"/>
+          <w:szCs w:val="24"/>
+          <w:highlight w:val="none"/>
+          <w14:textFill>
+            <w14:solidFill>
+              <w14:schemeClr w14:val="tx1"/>
+            </w14:solidFill>
+          </w14:textFill>
+        </w:rPr>
+        <w:t>Therefore, we can modify the final Expression, which is:</w:t>
+      </w:r>
+    </w:p>
+    <w:tbl>
+      <w:tblPr>
+        <w:tblStyle w:val="4"/>
+        <w:tblpPr w:leftFromText="180" w:rightFromText="180" w:vertAnchor="text" w:horzAnchor="page" w:tblpX="1975" w:tblpY="76"/>
+        <w:tblOverlap w:val="never"/>
+        <w:tblW w:w="0" w:type="auto"/>
+        <w:tblInd w:w="0" w:type="dxa"/>
+        <w:tblBorders>
+          <w:top w:val="none" w:color="auto" w:sz="0" w:space="0"/>
+          <w:left w:val="none" w:color="auto" w:sz="0" w:space="0"/>
+          <w:bottom w:val="none" w:color="auto" w:sz="0" w:space="0"/>
+          <w:right w:val="none" w:color="auto" w:sz="0" w:space="0"/>
+          <w:insideH w:val="none" w:color="auto" w:sz="0" w:space="0"/>
+          <w:insideV w:val="none" w:color="auto" w:sz="0" w:space="0"/>
+        </w:tblBorders>
+        <w:tblLayout w:type="autofit"/>
+        <w:tblCellMar>
+          <w:top w:w="0" w:type="dxa"/>
+          <w:left w:w="108" w:type="dxa"/>
+          <w:bottom w:w="0" w:type="dxa"/>
+          <w:right w:w="108" w:type="dxa"/>
+        </w:tblCellMar>
+      </w:tblPr>
+      <w:tblGrid>
+        <w:gridCol w:w="785"/>
+        <w:gridCol w:w="706"/>
+        <w:gridCol w:w="706"/>
+        <w:gridCol w:w="706"/>
+        <w:gridCol w:w="706"/>
+        <w:gridCol w:w="706"/>
+        <w:gridCol w:w="706"/>
+        <w:gridCol w:w="706"/>
+      </w:tblGrid>
+      <w:tr>
+        <w:tc>
+          <w:tcPr>
+            <w:tcW w:w="785" w:type="dxa"/>
+            <w:tcBorders>
+              <w:left w:val="single" w:color="auto" w:sz="4" w:space="0"/>
+              <w:bottom w:val="nil"/>
+              <w:right w:val="nil"/>
             </w:tcBorders>
             <w:vAlign w:val="center"/>
           </w:tcPr>
@@ -2305,9 +4693,8 @@
           <w:tcPr>
             <w:tcW w:w="706" w:type="dxa"/>
             <w:tcBorders>
-              <w:top w:val="single" w:color="auto" w:sz="4" w:space="0"/>
-              <w:left w:val="single" w:color="auto" w:sz="4" w:space="0"/>
-              <w:bottom w:val="single" w:color="auto" w:sz="4" w:space="0"/>
+              <w:left w:val="nil"/>
+              <w:bottom w:val="nil"/>
               <w:right w:val="single" w:color="auto" w:sz="4" w:space="0"/>
             </w:tcBorders>
             <w:vAlign w:val="center"/>
@@ -2408,10 +4795,9 @@
           <w:tcPr>
             <w:tcW w:w="706" w:type="dxa"/>
             <w:tcBorders>
-              <w:top w:val="single" w:color="auto" w:sz="4" w:space="0"/>
               <w:left w:val="single" w:color="auto" w:sz="4" w:space="0"/>
-              <w:bottom w:val="single" w:color="auto" w:sz="4" w:space="0"/>
-              <w:right w:val="single" w:color="auto" w:sz="4" w:space="0"/>
+              <w:bottom w:val="nil"/>
+              <w:right w:val="nil"/>
             </w:tcBorders>
             <w:vAlign w:val="center"/>
           </w:tcPr>
@@ -2460,9 +4846,8 @@
           <w:tcPr>
             <w:tcW w:w="706" w:type="dxa"/>
             <w:tcBorders>
-              <w:top w:val="single" w:color="auto" w:sz="4" w:space="0"/>
-              <w:left w:val="single" w:color="auto" w:sz="4" w:space="0"/>
-              <w:bottom w:val="single" w:color="auto" w:sz="4" w:space="0"/>
+              <w:left w:val="nil"/>
+              <w:bottom w:val="nil"/>
               <w:right w:val="single" w:color="auto" w:sz="4" w:space="0"/>
             </w:tcBorders>
             <w:vAlign w:val="center"/>
@@ -2563,10 +4948,9 @@
           <w:tcPr>
             <w:tcW w:w="706" w:type="dxa"/>
             <w:tcBorders>
-              <w:top w:val="single" w:color="auto" w:sz="4" w:space="0"/>
               <w:left w:val="single" w:color="auto" w:sz="4" w:space="0"/>
-              <w:bottom w:val="single" w:color="auto" w:sz="4" w:space="0"/>
-              <w:right w:val="single" w:color="auto" w:sz="4" w:space="0"/>
+              <w:bottom w:val="nil"/>
+              <w:right w:val="nil"/>
             </w:tcBorders>
             <w:vAlign w:val="center"/>
           </w:tcPr>
@@ -2615,9 +4999,8 @@
           <w:tcPr>
             <w:tcW w:w="706" w:type="dxa"/>
             <w:tcBorders>
-              <w:top w:val="single" w:color="auto" w:sz="4" w:space="0"/>
-              <w:left w:val="single" w:color="auto" w:sz="4" w:space="0"/>
-              <w:bottom w:val="single" w:color="auto" w:sz="4" w:space="0"/>
+              <w:left w:val="nil"/>
+              <w:bottom w:val="nil"/>
               <w:right w:val="single" w:color="auto" w:sz="4" w:space="0"/>
             </w:tcBorders>
             <w:vAlign w:val="center"/>
@@ -2669,10 +5052,9 @@
           <w:tcPr>
             <w:tcW w:w="785" w:type="dxa"/>
             <w:tcBorders>
-              <w:top w:val="single" w:color="auto" w:sz="4" w:space="0"/>
+              <w:top w:val="nil"/>
               <w:left w:val="single" w:color="auto" w:sz="4" w:space="0"/>
-              <w:bottom w:val="single" w:color="auto" w:sz="4" w:space="0"/>
-              <w:right w:val="single" w:color="auto" w:sz="4" w:space="0"/>
+              <w:right w:val="nil"/>
             </w:tcBorders>
             <w:vAlign w:val="center"/>
           </w:tcPr>
@@ -2721,9 +5103,8 @@
           <w:tcPr>
             <w:tcW w:w="706" w:type="dxa"/>
             <w:tcBorders>
-              <w:top w:val="single" w:color="auto" w:sz="4" w:space="0"/>
-              <w:left w:val="single" w:color="auto" w:sz="4" w:space="0"/>
-              <w:bottom w:val="single" w:color="auto" w:sz="4" w:space="0"/>
+              <w:top w:val="nil"/>
+              <w:left w:val="nil"/>
               <w:right w:val="single" w:color="auto" w:sz="4" w:space="0"/>
             </w:tcBorders>
             <w:vAlign w:val="center"/>
@@ -2805,10 +5186,9 @@
           <w:tcPr>
             <w:tcW w:w="706" w:type="dxa"/>
             <w:tcBorders>
-              <w:top w:val="single" w:color="auto" w:sz="4" w:space="0"/>
+              <w:top w:val="nil"/>
               <w:left w:val="single" w:color="auto" w:sz="4" w:space="0"/>
-              <w:bottom w:val="single" w:color="auto" w:sz="4" w:space="0"/>
-              <w:right w:val="single" w:color="auto" w:sz="4" w:space="0"/>
+              <w:right w:val="nil"/>
             </w:tcBorders>
             <w:vAlign w:val="center"/>
           </w:tcPr>
@@ -2857,9 +5237,8 @@
           <w:tcPr>
             <w:tcW w:w="706" w:type="dxa"/>
             <w:tcBorders>
-              <w:top w:val="single" w:color="auto" w:sz="4" w:space="0"/>
-              <w:left w:val="single" w:color="auto" w:sz="4" w:space="0"/>
-              <w:bottom w:val="single" w:color="auto" w:sz="4" w:space="0"/>
+              <w:top w:val="nil"/>
+              <w:left w:val="nil"/>
               <w:right w:val="single" w:color="auto" w:sz="4" w:space="0"/>
             </w:tcBorders>
             <w:vAlign w:val="center"/>
@@ -2941,10 +5320,9 @@
           <w:tcPr>
             <w:tcW w:w="706" w:type="dxa"/>
             <w:tcBorders>
-              <w:top w:val="single" w:color="auto" w:sz="4" w:space="0"/>
+              <w:top w:val="nil"/>
               <w:left w:val="single" w:color="auto" w:sz="4" w:space="0"/>
-              <w:bottom w:val="single" w:color="auto" w:sz="4" w:space="0"/>
-              <w:right w:val="single" w:color="auto" w:sz="4" w:space="0"/>
+              <w:right w:val="nil"/>
             </w:tcBorders>
             <w:vAlign w:val="center"/>
           </w:tcPr>
@@ -2993,9 +5371,8 @@
           <w:tcPr>
             <w:tcW w:w="706" w:type="dxa"/>
             <w:tcBorders>
-              <w:top w:val="single" w:color="auto" w:sz="4" w:space="0"/>
-              <w:left w:val="single" w:color="auto" w:sz="4" w:space="0"/>
-              <w:bottom w:val="single" w:color="auto" w:sz="4" w:space="0"/>
+              <w:top w:val="nil"/>
+              <w:left w:val="nil"/>
               <w:right w:val="single" w:color="auto" w:sz="4" w:space="0"/>
             </w:tcBorders>
             <w:vAlign w:val="center"/>
@@ -3134,7 +5511,97 @@
             </w14:solidFill>
           </w14:textFill>
         </w:rPr>
-        <w:t>So, it can be converted into four equations, just as below:</w:t>
+        <w:t>C</w:t>
+      </w:r>
+      <w:r>
+        <w:rPr>
+          <w:b w:val="0"/>
+          <w:bCs w:val="0"/>
+          <w:i w:val="0"/>
+          <w:iCs w:val="0"/>
+          <w:color w:val="000000" w:themeColor="text1"/>
+          <w:sz w:val="24"/>
+          <w:szCs w:val="24"/>
+          <w:highlight w:val="none"/>
+          <w14:textFill>
+            <w14:solidFill>
+              <w14:schemeClr w14:val="tx1"/>
+            </w14:solidFill>
+          </w14:textFill>
+        </w:rPr>
+        <w:t xml:space="preserve">onverted </w:t>
+      </w:r>
+      <w:r>
+        <w:rPr>
+          <w:b w:val="0"/>
+          <w:bCs w:val="0"/>
+          <w:i w:val="0"/>
+          <w:iCs w:val="0"/>
+          <w:color w:val="000000" w:themeColor="text1"/>
+          <w:sz w:val="24"/>
+          <w:szCs w:val="24"/>
+          <w:highlight w:val="none"/>
+          <w14:textFill>
+            <w14:solidFill>
+              <w14:schemeClr w14:val="tx1"/>
+            </w14:solidFill>
+          </w14:textFill>
+        </w:rPr>
+        <w:t xml:space="preserve">the Equation </w:t>
+      </w:r>
+      <w:r>
+        <w:rPr>
+          <w:b w:val="0"/>
+          <w:bCs w:val="0"/>
+          <w:i w:val="0"/>
+          <w:iCs w:val="0"/>
+          <w:color w:val="000000" w:themeColor="text1"/>
+          <w:sz w:val="24"/>
+          <w:szCs w:val="24"/>
+          <w:highlight w:val="none"/>
+          <w14:textFill>
+            <w14:solidFill>
+              <w14:schemeClr w14:val="tx1"/>
+            </w14:solidFill>
+          </w14:textFill>
+        </w:rPr>
+        <w:t xml:space="preserve">into four </w:t>
+      </w:r>
+      <w:r>
+        <w:rPr>
+          <w:b w:val="0"/>
+          <w:bCs w:val="0"/>
+          <w:i w:val="0"/>
+          <w:iCs w:val="0"/>
+          <w:color w:val="000000" w:themeColor="text1"/>
+          <w:sz w:val="24"/>
+          <w:szCs w:val="24"/>
+          <w:highlight w:val="none"/>
+          <w14:textFill>
+            <w14:solidFill>
+              <w14:schemeClr w14:val="tx1"/>
+            </w14:solidFill>
+          </w14:textFill>
+        </w:rPr>
+        <w:t>Sub - E</w:t>
+      </w:r>
+      <w:r>
+        <w:rPr>
+          <w:b w:val="0"/>
+          <w:bCs w:val="0"/>
+          <w:i w:val="0"/>
+          <w:iCs w:val="0"/>
+          <w:color w:val="000000" w:themeColor="text1"/>
+          <w:sz w:val="24"/>
+          <w:szCs w:val="24"/>
+          <w:highlight w:val="none"/>
+          <w14:textFill>
+            <w14:solidFill>
+              <w14:schemeClr w14:val="tx1"/>
+            </w14:solidFill>
+          </w14:textFill>
+        </w:rPr>
+        <w:t>quations, just as below:</w:t>
       </w:r>
     </w:p>
     <w:p>
@@ -3288,23 +5755,1160 @@
     <w:p>
       <w:pPr>
         <w:rPr>
-          <w:b w:val="0"/>
-          <w:bCs w:val="0"/>
-          <w:i w:val="0"/>
-          <w:iCs w:val="0"/>
-          <w:color w:val="000000" w:themeColor="text1"/>
-          <w:sz w:val="24"/>
-          <w:szCs w:val="24"/>
-          <w:highlight w:val="none"/>
-          <w14:textFill>
-            <w14:solidFill>
-              <w14:schemeClr w14:val="tx1"/>
-            </w14:solidFill>
-          </w14:textFill>
+          <w:b/>
+          <w:bCs/>
+          <w:i/>
+          <w:iCs/>
+          <w:color w:val="000000" w:themeColor="text1"/>
+          <w:sz w:val="24"/>
+          <w:szCs w:val="24"/>
+          <w:highlight w:val="green"/>
+          <w14:textFill>
+            <w14:solidFill>
+              <w14:schemeClr w14:val="tx1"/>
+            </w14:solidFill>
+          </w14:textFill>
+        </w:rPr>
+      </w:pPr>
+      <w:r>
+        <w:rPr>
+          <w:b/>
+          <w:bCs/>
+          <w:i/>
+          <w:iCs/>
+          <w:color w:val="000000" w:themeColor="text1"/>
+          <w:sz w:val="24"/>
+          <w:szCs w:val="24"/>
+          <w:highlight w:val="green"/>
+          <w14:textFill>
+            <w14:solidFill>
+              <w14:schemeClr w14:val="tx1"/>
+            </w14:solidFill>
+          </w14:textFill>
+        </w:rPr>
+        <w:t xml:space="preserve">Pseudo Code - </w:t>
+      </w:r>
+      <w:r>
+        <w:rPr>
+          <w:b/>
+          <w:bCs/>
+          <w:i/>
+          <w:iCs/>
+          <w:color w:val="000000" w:themeColor="text1"/>
+          <w:sz w:val="24"/>
+          <w:szCs w:val="24"/>
+          <w:highlight w:val="green"/>
+          <w14:textFill>
+            <w14:solidFill>
+              <w14:schemeClr w14:val="tx1"/>
+            </w14:solidFill>
+          </w14:textFill>
+        </w:rPr>
+        <w:t>With</w:t>
+      </w:r>
+      <w:r>
+        <w:rPr>
+          <w:b/>
+          <w:bCs/>
+          <w:i/>
+          <w:iCs/>
+          <w:color w:val="000000" w:themeColor="text1"/>
+          <w:sz w:val="24"/>
+          <w:szCs w:val="24"/>
+          <w:highlight w:val="green"/>
+          <w14:textFill>
+            <w14:solidFill>
+              <w14:schemeClr w14:val="tx1"/>
+            </w14:solidFill>
+          </w14:textFill>
+        </w:rPr>
+        <w:t xml:space="preserve"> Divide and Conquer Thinking</w:t>
+      </w:r>
+    </w:p>
+    <w:p>
+      <w:pPr>
+        <w:numPr>
+          <w:ilvl w:val="0"/>
+          <w:numId w:val="0"/>
+        </w:numPr>
+        <w:ind w:leftChars="0"/>
+        <w:rPr>
+          <w:b/>
+          <w:bCs/>
+          <w:i/>
+          <w:iCs/>
+          <w:color w:val="000000" w:themeColor="text1"/>
+          <w:sz w:val="24"/>
+          <w:szCs w:val="24"/>
+          <w:highlight w:val="yellow"/>
+          <w14:textFill>
+            <w14:solidFill>
+              <w14:schemeClr w14:val="tx1"/>
+            </w14:solidFill>
+          </w14:textFill>
+        </w:rPr>
+      </w:pPr>
+      <w:r>
+        <w:rPr>
+          <w:b/>
+          <w:bCs/>
+          <w:i/>
+          <w:iCs/>
+          <w:color w:val="000000" w:themeColor="text1"/>
+          <w:sz w:val="24"/>
+          <w:szCs w:val="24"/>
+          <w:highlight w:val="yellow"/>
+          <w14:textFill>
+            <w14:solidFill>
+              <w14:schemeClr w14:val="tx1"/>
+            </w14:solidFill>
+          </w14:textFill>
+        </w:rPr>
+        <w:t>Square - Matrix - Multiplication</w:t>
+      </w:r>
+      <w:r>
+        <w:rPr>
+          <w:b/>
+          <w:bCs/>
+          <w:i/>
+          <w:iCs/>
+          <w:color w:val="000000" w:themeColor="text1"/>
+          <w:sz w:val="24"/>
+          <w:szCs w:val="24"/>
+          <w:highlight w:val="yellow"/>
+          <w14:textFill>
+            <w14:solidFill>
+              <w14:schemeClr w14:val="tx1"/>
+            </w14:solidFill>
+          </w14:textFill>
+        </w:rPr>
+        <w:t xml:space="preserve"> - Recursive (A, B)</w:t>
+      </w:r>
+      <w:r>
+        <w:rPr>
+          <w:b/>
+          <w:bCs/>
+          <w:i/>
+          <w:iCs/>
+          <w:color w:val="000000" w:themeColor="text1"/>
+          <w:sz w:val="24"/>
+          <w:szCs w:val="24"/>
+          <w:highlight w:val="yellow"/>
+          <w14:textFill>
+            <w14:solidFill>
+              <w14:schemeClr w14:val="tx1"/>
+            </w14:solidFill>
+          </w14:textFill>
+        </w:rPr>
+        <w:t>:</w:t>
+      </w:r>
+    </w:p>
+    <w:p>
+      <w:pPr>
+        <w:numPr>
+          <w:ilvl w:val="0"/>
+          <w:numId w:val="0"/>
+        </w:numPr>
+        <w:ind w:leftChars="0"/>
+        <w:rPr>
+          <w:b w:val="0"/>
+          <w:bCs w:val="0"/>
+          <w:i/>
+          <w:iCs/>
+          <w:color w:val="000000" w:themeColor="text1"/>
+          <w:sz w:val="24"/>
+          <w:szCs w:val="24"/>
+          <w:highlight w:val="none"/>
+          <w:shd w:val="clear" w:color="FFFFFF" w:fill="D9D9D9"/>
+          <w14:textFill>
+            <w14:solidFill>
+              <w14:schemeClr w14:val="tx1"/>
+            </w14:solidFill>
+          </w14:textFill>
+        </w:rPr>
+      </w:pPr>
+      <w:r>
+        <w:rPr>
+          <w:b w:val="0"/>
+          <w:bCs w:val="0"/>
+          <w:i/>
+          <w:iCs/>
+          <w:color w:val="000000" w:themeColor="text1"/>
+          <w:sz w:val="24"/>
+          <w:szCs w:val="24"/>
+          <w:highlight w:val="none"/>
+          <w:shd w:val="clear" w:color="FFFFFF" w:fill="D9D9D9"/>
+          <w14:textFill>
+            <w14:solidFill>
+              <w14:schemeClr w14:val="tx1"/>
+            </w14:solidFill>
+          </w14:textFill>
+        </w:rPr>
+        <w:t>N = A.rows</w:t>
+      </w:r>
+    </w:p>
+    <w:p>
+      <w:pPr>
+        <w:numPr>
+          <w:ilvl w:val="0"/>
+          <w:numId w:val="0"/>
+        </w:numPr>
+        <w:ind w:leftChars="0"/>
+        <w:rPr>
+          <w:b w:val="0"/>
+          <w:bCs w:val="0"/>
+          <w:i/>
+          <w:iCs/>
+          <w:color w:val="000000" w:themeColor="text1"/>
+          <w:sz w:val="24"/>
+          <w:szCs w:val="24"/>
+          <w:highlight w:val="none"/>
+          <w:shd w:val="clear" w:color="FFFFFF" w:fill="D9D9D9"/>
+          <w14:textFill>
+            <w14:solidFill>
+              <w14:schemeClr w14:val="tx1"/>
+            </w14:solidFill>
+          </w14:textFill>
+        </w:rPr>
+      </w:pPr>
+      <w:r>
+        <w:rPr>
+          <w:b w:val="0"/>
+          <w:bCs w:val="0"/>
+          <w:i/>
+          <w:iCs/>
+          <w:color w:val="000000" w:themeColor="text1"/>
+          <w:sz w:val="24"/>
+          <w:szCs w:val="24"/>
+          <w:highlight w:val="none"/>
+          <w:shd w:val="clear" w:color="FFFFFF" w:fill="D9D9D9"/>
+          <w14:textFill>
+            <w14:solidFill>
+              <w14:schemeClr w14:val="tx1"/>
+            </w14:solidFill>
+          </w14:textFill>
+        </w:rPr>
+        <w:t>Let C to be a new n * n matrix.</w:t>
+      </w:r>
+    </w:p>
+    <w:p>
+      <w:pPr>
+        <w:numPr>
+          <w:ilvl w:val="0"/>
+          <w:numId w:val="0"/>
+        </w:numPr>
+        <w:ind w:leftChars="0"/>
+        <w:rPr>
+          <w:b w:val="0"/>
+          <w:bCs w:val="0"/>
+          <w:i/>
+          <w:iCs/>
+          <w:color w:val="000000" w:themeColor="text1"/>
+          <w:sz w:val="24"/>
+          <w:szCs w:val="24"/>
+          <w:highlight w:val="none"/>
+          <w:shd w:val="clear" w:color="FFFFFF" w:fill="D9D9D9"/>
+          <w14:textFill>
+            <w14:solidFill>
+              <w14:schemeClr w14:val="tx1"/>
+            </w14:solidFill>
+          </w14:textFill>
+        </w:rPr>
+      </w:pPr>
+      <w:r>
+        <w:rPr>
+          <w:b w:val="0"/>
+          <w:bCs w:val="0"/>
+          <w:i/>
+          <w:iCs/>
+          <w:color w:val="000000" w:themeColor="text1"/>
+          <w:sz w:val="24"/>
+          <w:szCs w:val="24"/>
+          <w:highlight w:val="none"/>
+          <w:shd w:val="clear" w:color="FFFFFF" w:fill="D9D9D9"/>
+          <w14:textFill>
+            <w14:solidFill>
+              <w14:schemeClr w14:val="tx1"/>
+            </w14:solidFill>
+          </w14:textFill>
+        </w:rPr>
+        <w:t>IF N == 1</w:t>
+      </w:r>
+    </w:p>
+    <w:p>
+      <w:pPr>
+        <w:numPr>
+          <w:ilvl w:val="0"/>
+          <w:numId w:val="0"/>
+        </w:numPr>
+        <w:ind w:firstLine="420" w:firstLineChars="0"/>
+        <w:rPr>
+          <w:b w:val="0"/>
+          <w:bCs w:val="0"/>
+          <w:i/>
+          <w:iCs/>
+          <w:color w:val="000000" w:themeColor="text1"/>
+          <w:sz w:val="24"/>
+          <w:szCs w:val="24"/>
+          <w:highlight w:val="none"/>
+          <w:shd w:val="clear" w:color="FFFFFF" w:fill="D9D9D9"/>
+          <w14:textFill>
+            <w14:solidFill>
+              <w14:schemeClr w14:val="tx1"/>
+            </w14:solidFill>
+          </w14:textFill>
+        </w:rPr>
+      </w:pPr>
+      <w:r>
+        <w:rPr>
+          <w:b w:val="0"/>
+          <w:bCs w:val="0"/>
+          <w:i/>
+          <w:iCs/>
+          <w:color w:val="000000" w:themeColor="text1"/>
+          <w:sz w:val="24"/>
+          <w:szCs w:val="24"/>
+          <w:highlight w:val="none"/>
+          <w:shd w:val="clear" w:color="FFFFFF" w:fill="D9D9D9"/>
+          <w14:textFill>
+            <w14:solidFill>
+              <w14:schemeClr w14:val="tx1"/>
+            </w14:solidFill>
+          </w14:textFill>
+        </w:rPr>
+        <w:t>RETURN c11 = a11 * b11;</w:t>
+      </w:r>
+    </w:p>
+    <w:p>
+      <w:pPr>
+        <w:numPr>
+          <w:ilvl w:val="0"/>
+          <w:numId w:val="0"/>
+        </w:numPr>
+        <w:ind w:leftChars="0"/>
+        <w:rPr>
+          <w:b w:val="0"/>
+          <w:bCs w:val="0"/>
+          <w:i/>
+          <w:iCs/>
+          <w:color w:val="000000" w:themeColor="text1"/>
+          <w:sz w:val="24"/>
+          <w:szCs w:val="24"/>
+          <w:highlight w:val="none"/>
+          <w:shd w:val="clear" w:color="FFFFFF" w:fill="D9D9D9"/>
+          <w14:textFill>
+            <w14:solidFill>
+              <w14:schemeClr w14:val="tx1"/>
+            </w14:solidFill>
+          </w14:textFill>
+        </w:rPr>
+      </w:pPr>
+      <w:r>
+        <w:rPr>
+          <w:b w:val="0"/>
+          <w:bCs w:val="0"/>
+          <w:i/>
+          <w:iCs/>
+          <w:color w:val="000000" w:themeColor="text1"/>
+          <w:sz w:val="24"/>
+          <w:szCs w:val="24"/>
+          <w:highlight w:val="none"/>
+          <w:shd w:val="clear" w:color="FFFFFF" w:fill="D9D9D9"/>
+          <w14:textFill>
+            <w14:solidFill>
+              <w14:schemeClr w14:val="tx1"/>
+            </w14:solidFill>
+          </w14:textFill>
+        </w:rPr>
+        <w:t>ELSE Partition A, B and C as in Generalize</w:t>
+      </w:r>
+    </w:p>
+    <w:p>
+      <w:pPr>
+        <w:numPr>
+          <w:ilvl w:val="0"/>
+          <w:numId w:val="0"/>
+        </w:numPr>
+        <w:ind w:leftChars="0" w:firstLine="420" w:firstLineChars="0"/>
+        <w:rPr>
+          <w:b w:val="0"/>
+          <w:bCs w:val="0"/>
+          <w:i/>
+          <w:iCs/>
+          <w:color w:val="000000" w:themeColor="text1"/>
+          <w:sz w:val="24"/>
+          <w:szCs w:val="24"/>
+          <w:highlight w:val="none"/>
+          <w:shd w:val="clear" w:color="FFFFFF" w:fill="D9D9D9"/>
+          <w14:textFill>
+            <w14:solidFill>
+              <w14:schemeClr w14:val="tx1"/>
+            </w14:solidFill>
+          </w14:textFill>
+        </w:rPr>
+      </w:pPr>
+      <w:r>
+        <w:rPr>
+          <w:b w:val="0"/>
+          <w:bCs w:val="0"/>
+          <w:i/>
+          <w:iCs/>
+          <w:color w:val="000000" w:themeColor="text1"/>
+          <w:sz w:val="24"/>
+          <w:szCs w:val="24"/>
+          <w:highlight w:val="none"/>
+          <w:shd w:val="clear" w:color="FFFFFF" w:fill="D9D9D9"/>
+          <w14:textFill>
+            <w14:solidFill>
+              <w14:schemeClr w14:val="tx1"/>
+            </w14:solidFill>
+          </w14:textFill>
+        </w:rPr>
+        <w:t>C11 = Square - Matrix - Multiplication - Recursive (A11, B11)</w:t>
+      </w:r>
+    </w:p>
+    <w:p>
+      <w:pPr>
+        <w:numPr>
+          <w:ilvl w:val="0"/>
+          <w:numId w:val="0"/>
+        </w:numPr>
+        <w:ind w:left="840" w:leftChars="0" w:firstLine="420" w:firstLineChars="0"/>
+        <w:rPr>
+          <w:b w:val="0"/>
+          <w:bCs w:val="0"/>
+          <w:i/>
+          <w:iCs/>
+          <w:color w:val="000000" w:themeColor="text1"/>
+          <w:sz w:val="24"/>
+          <w:szCs w:val="24"/>
+          <w:highlight w:val="none"/>
+          <w:shd w:val="clear" w:color="FFFFFF" w:fill="D9D9D9"/>
+          <w14:textFill>
+            <w14:solidFill>
+              <w14:schemeClr w14:val="tx1"/>
+            </w14:solidFill>
+          </w14:textFill>
+        </w:rPr>
+      </w:pPr>
+      <w:r>
+        <w:rPr>
+          <w:b w:val="0"/>
+          <w:bCs w:val="0"/>
+          <w:i/>
+          <w:iCs/>
+          <w:color w:val="000000" w:themeColor="text1"/>
+          <w:sz w:val="24"/>
+          <w:szCs w:val="24"/>
+          <w:highlight w:val="none"/>
+          <w:shd w:val="clear" w:color="FFFFFF" w:fill="D9D9D9"/>
+          <w14:textFill>
+            <w14:solidFill>
+              <w14:schemeClr w14:val="tx1"/>
+            </w14:solidFill>
+          </w14:textFill>
+        </w:rPr>
+        <w:t>+ Square - Matrix - Multiplication - Recursive (A12, B21);</w:t>
+      </w:r>
+    </w:p>
+    <w:p>
+      <w:pPr>
+        <w:numPr>
+          <w:ilvl w:val="0"/>
+          <w:numId w:val="0"/>
+        </w:numPr>
+        <w:ind w:firstLine="420" w:firstLineChars="0"/>
+        <w:rPr>
+          <w:b w:val="0"/>
+          <w:bCs w:val="0"/>
+          <w:i/>
+          <w:iCs/>
+          <w:color w:val="000000" w:themeColor="text1"/>
+          <w:sz w:val="24"/>
+          <w:szCs w:val="24"/>
+          <w:highlight w:val="none"/>
+          <w:shd w:val="clear" w:color="FFFFFF" w:fill="D9D9D9"/>
+          <w14:textFill>
+            <w14:solidFill>
+              <w14:schemeClr w14:val="tx1"/>
+            </w14:solidFill>
+          </w14:textFill>
+        </w:rPr>
+      </w:pPr>
+      <w:r>
+        <w:rPr>
+          <w:b w:val="0"/>
+          <w:bCs w:val="0"/>
+          <w:i/>
+          <w:iCs/>
+          <w:color w:val="000000" w:themeColor="text1"/>
+          <w:sz w:val="24"/>
+          <w:szCs w:val="24"/>
+          <w:highlight w:val="none"/>
+          <w:shd w:val="clear" w:color="FFFFFF" w:fill="D9D9D9"/>
+          <w14:textFill>
+            <w14:solidFill>
+              <w14:schemeClr w14:val="tx1"/>
+            </w14:solidFill>
+          </w14:textFill>
+        </w:rPr>
+        <w:t>C12 = Square - Matrix - Multiplication - Recursive (A11, B12)</w:t>
+      </w:r>
+    </w:p>
+    <w:p>
+      <w:pPr>
+        <w:numPr>
+          <w:ilvl w:val="0"/>
+          <w:numId w:val="0"/>
+        </w:numPr>
+        <w:ind w:left="840" w:leftChars="0" w:firstLine="420" w:firstLineChars="0"/>
+        <w:rPr>
+          <w:b w:val="0"/>
+          <w:bCs w:val="0"/>
+          <w:i/>
+          <w:iCs/>
+          <w:color w:val="000000" w:themeColor="text1"/>
+          <w:sz w:val="24"/>
+          <w:szCs w:val="24"/>
+          <w:highlight w:val="none"/>
+          <w:shd w:val="clear" w:color="FFFFFF" w:fill="D9D9D9"/>
+          <w14:textFill>
+            <w14:solidFill>
+              <w14:schemeClr w14:val="tx1"/>
+            </w14:solidFill>
+          </w14:textFill>
+        </w:rPr>
+      </w:pPr>
+      <w:r>
+        <w:rPr>
+          <w:b w:val="0"/>
+          <w:bCs w:val="0"/>
+          <w:i/>
+          <w:iCs/>
+          <w:color w:val="000000" w:themeColor="text1"/>
+          <w:sz w:val="24"/>
+          <w:szCs w:val="24"/>
+          <w:highlight w:val="none"/>
+          <w:shd w:val="clear" w:color="FFFFFF" w:fill="D9D9D9"/>
+          <w14:textFill>
+            <w14:solidFill>
+              <w14:schemeClr w14:val="tx1"/>
+            </w14:solidFill>
+          </w14:textFill>
+        </w:rPr>
+        <w:t>+ Square - Matrix - Multiplication - Recursive (A12, B22);</w:t>
+      </w:r>
+    </w:p>
+    <w:p>
+      <w:pPr>
+        <w:numPr>
+          <w:ilvl w:val="0"/>
+          <w:numId w:val="0"/>
+        </w:numPr>
+        <w:ind w:firstLine="420" w:firstLineChars="0"/>
+        <w:rPr>
+          <w:b w:val="0"/>
+          <w:bCs w:val="0"/>
+          <w:i/>
+          <w:iCs/>
+          <w:color w:val="000000" w:themeColor="text1"/>
+          <w:sz w:val="24"/>
+          <w:szCs w:val="24"/>
+          <w:highlight w:val="none"/>
+          <w:shd w:val="clear" w:color="FFFFFF" w:fill="D9D9D9"/>
+          <w14:textFill>
+            <w14:solidFill>
+              <w14:schemeClr w14:val="tx1"/>
+            </w14:solidFill>
+          </w14:textFill>
+        </w:rPr>
+      </w:pPr>
+      <w:r>
+        <w:rPr>
+          <w:b w:val="0"/>
+          <w:bCs w:val="0"/>
+          <w:i/>
+          <w:iCs/>
+          <w:color w:val="000000" w:themeColor="text1"/>
+          <w:sz w:val="24"/>
+          <w:szCs w:val="24"/>
+          <w:highlight w:val="none"/>
+          <w:shd w:val="clear" w:color="FFFFFF" w:fill="D9D9D9"/>
+          <w14:textFill>
+            <w14:solidFill>
+              <w14:schemeClr w14:val="tx1"/>
+            </w14:solidFill>
+          </w14:textFill>
+        </w:rPr>
+        <w:t>C21 = Square - Matrix - Multiplication - Recursive (A21, B11)</w:t>
+      </w:r>
+    </w:p>
+    <w:p>
+      <w:pPr>
+        <w:numPr>
+          <w:ilvl w:val="0"/>
+          <w:numId w:val="0"/>
+        </w:numPr>
+        <w:ind w:left="840" w:leftChars="0" w:firstLine="420" w:firstLineChars="0"/>
+        <w:rPr>
+          <w:b w:val="0"/>
+          <w:bCs w:val="0"/>
+          <w:i/>
+          <w:iCs/>
+          <w:color w:val="000000" w:themeColor="text1"/>
+          <w:sz w:val="24"/>
+          <w:szCs w:val="24"/>
+          <w:highlight w:val="none"/>
+          <w:shd w:val="clear" w:color="FFFFFF" w:fill="D9D9D9"/>
+          <w14:textFill>
+            <w14:solidFill>
+              <w14:schemeClr w14:val="tx1"/>
+            </w14:solidFill>
+          </w14:textFill>
+        </w:rPr>
+      </w:pPr>
+      <w:r>
+        <w:rPr>
+          <w:b w:val="0"/>
+          <w:bCs w:val="0"/>
+          <w:i/>
+          <w:iCs/>
+          <w:color w:val="000000" w:themeColor="text1"/>
+          <w:sz w:val="24"/>
+          <w:szCs w:val="24"/>
+          <w:highlight w:val="none"/>
+          <w:shd w:val="clear" w:color="FFFFFF" w:fill="D9D9D9"/>
+          <w14:textFill>
+            <w14:solidFill>
+              <w14:schemeClr w14:val="tx1"/>
+            </w14:solidFill>
+          </w14:textFill>
+        </w:rPr>
+        <w:t>+ Square - Matrix - Multiplication - Recursive (A21, B21);</w:t>
+      </w:r>
+    </w:p>
+    <w:p>
+      <w:pPr>
+        <w:numPr>
+          <w:ilvl w:val="0"/>
+          <w:numId w:val="0"/>
+        </w:numPr>
+        <w:ind w:firstLine="420" w:firstLineChars="0"/>
+        <w:rPr>
+          <w:b w:val="0"/>
+          <w:bCs w:val="0"/>
+          <w:i/>
+          <w:iCs/>
+          <w:color w:val="000000" w:themeColor="text1"/>
+          <w:sz w:val="24"/>
+          <w:szCs w:val="24"/>
+          <w:highlight w:val="none"/>
+          <w:shd w:val="clear" w:color="FFFFFF" w:fill="D9D9D9"/>
+          <w14:textFill>
+            <w14:solidFill>
+              <w14:schemeClr w14:val="tx1"/>
+            </w14:solidFill>
+          </w14:textFill>
+        </w:rPr>
+      </w:pPr>
+      <w:r>
+        <w:rPr>
+          <w:b w:val="0"/>
+          <w:bCs w:val="0"/>
+          <w:i/>
+          <w:iCs/>
+          <w:color w:val="000000" w:themeColor="text1"/>
+          <w:sz w:val="24"/>
+          <w:szCs w:val="24"/>
+          <w:highlight w:val="none"/>
+          <w:shd w:val="clear" w:color="FFFFFF" w:fill="D9D9D9"/>
+          <w14:textFill>
+            <w14:solidFill>
+              <w14:schemeClr w14:val="tx1"/>
+            </w14:solidFill>
+          </w14:textFill>
+        </w:rPr>
+        <w:t>C22 = Square - Matrix - Multiplication - Recursive (A21, B12)</w:t>
+      </w:r>
+    </w:p>
+    <w:p>
+      <w:pPr>
+        <w:numPr>
+          <w:ilvl w:val="0"/>
+          <w:numId w:val="0"/>
+        </w:numPr>
+        <w:ind w:left="840" w:leftChars="0" w:firstLine="420" w:firstLineChars="0"/>
+        <w:rPr>
+          <w:b w:val="0"/>
+          <w:bCs w:val="0"/>
+          <w:i/>
+          <w:iCs/>
+          <w:color w:val="000000" w:themeColor="text1"/>
+          <w:sz w:val="24"/>
+          <w:szCs w:val="24"/>
+          <w:highlight w:val="none"/>
+          <w:shd w:val="clear" w:color="FFFFFF" w:fill="D9D9D9"/>
+          <w14:textFill>
+            <w14:solidFill>
+              <w14:schemeClr w14:val="tx1"/>
+            </w14:solidFill>
+          </w14:textFill>
+        </w:rPr>
+      </w:pPr>
+      <w:r>
+        <w:rPr>
+          <w:b w:val="0"/>
+          <w:bCs w:val="0"/>
+          <w:i/>
+          <w:iCs/>
+          <w:color w:val="000000" w:themeColor="text1"/>
+          <w:sz w:val="24"/>
+          <w:szCs w:val="24"/>
+          <w:highlight w:val="none"/>
+          <w:shd w:val="clear" w:color="FFFFFF" w:fill="D9D9D9"/>
+          <w14:textFill>
+            <w14:solidFill>
+              <w14:schemeClr w14:val="tx1"/>
+            </w14:solidFill>
+          </w14:textFill>
+        </w:rPr>
+        <w:t>+ Square - Matrix - Multiplication - Recursive (A21, B22);</w:t>
+      </w:r>
+    </w:p>
+    <w:p>
+      <w:pPr>
+        <w:numPr>
+          <w:ilvl w:val="0"/>
+          <w:numId w:val="0"/>
+        </w:numPr>
+        <w:rPr>
+          <w:b w:val="0"/>
+          <w:bCs w:val="0"/>
+          <w:i/>
+          <w:iCs/>
+          <w:color w:val="000000" w:themeColor="text1"/>
+          <w:sz w:val="24"/>
+          <w:szCs w:val="24"/>
+          <w:highlight w:val="none"/>
+          <w:shd w:val="clear" w:color="FFFFFF" w:fill="D9D9D9"/>
+          <w14:textFill>
+            <w14:solidFill>
+              <w14:schemeClr w14:val="tx1"/>
+            </w14:solidFill>
+          </w14:textFill>
+        </w:rPr>
+      </w:pPr>
+      <w:r>
+        <w:rPr>
+          <w:b w:val="0"/>
+          <w:bCs w:val="0"/>
+          <w:i/>
+          <w:iCs/>
+          <w:color w:val="000000" w:themeColor="text1"/>
+          <w:sz w:val="24"/>
+          <w:szCs w:val="24"/>
+          <w:highlight w:val="none"/>
+          <w:shd w:val="clear" w:color="FFFFFF" w:fill="D9D9D9"/>
+          <w14:textFill>
+            <w14:solidFill>
+              <w14:schemeClr w14:val="tx1"/>
+            </w14:solidFill>
+          </w14:textFill>
+        </w:rPr>
+        <w:t xml:space="preserve"> RETURN C;</w:t>
+      </w:r>
+    </w:p>
+    <w:p>
+      <w:pPr>
+        <w:numPr>
+          <w:ilvl w:val="0"/>
+          <w:numId w:val="0"/>
+        </w:numPr>
+        <w:ind w:leftChars="0"/>
+        <w:rPr>
+          <w:b/>
+          <w:bCs/>
+          <w:i/>
+          <w:iCs/>
+          <w:color w:val="000000" w:themeColor="text1"/>
+          <w:sz w:val="24"/>
+          <w:szCs w:val="24"/>
+          <w:highlight w:val="yellow"/>
+          <w14:textFill>
+            <w14:solidFill>
+              <w14:schemeClr w14:val="tx1"/>
+            </w14:solidFill>
+          </w14:textFill>
+        </w:rPr>
+      </w:pPr>
+      <w:r>
+        <w:rPr>
+          <w:b/>
+          <w:bCs/>
+          <w:i/>
+          <w:iCs/>
+          <w:color w:val="000000" w:themeColor="text1"/>
+          <w:sz w:val="24"/>
+          <w:szCs w:val="24"/>
+          <w:highlight w:val="yellow"/>
+          <w14:textFill>
+            <w14:solidFill>
+              <w14:schemeClr w14:val="tx1"/>
+            </w14:solidFill>
+          </w14:textFill>
+        </w:rPr>
+        <w:t>Generalize Recursion Cost for Equation Above:</w:t>
+      </w:r>
+    </w:p>
+    <w:p>
+      <w:pPr>
+        <w:numPr>
+          <w:ilvl w:val="0"/>
+          <w:numId w:val="0"/>
+        </w:numPr>
+        <w:ind w:leftChars="0"/>
+        <w:rPr>
+          <w:b w:val="0"/>
+          <w:bCs w:val="0"/>
+          <w:i/>
+          <w:iCs/>
+          <w:color w:val="C00000"/>
+          <w:sz w:val="24"/>
+          <w:szCs w:val="24"/>
+          <w:highlight w:val="none"/>
+          <w:shd w:val="clear" w:color="FFFFFF" w:fill="D9D9D9"/>
+        </w:rPr>
+      </w:pPr>
+      <w:r>
+        <w:rPr>
+          <w:b w:val="0"/>
+          <w:bCs w:val="0"/>
+          <w:i/>
+          <w:iCs/>
+          <w:color w:val="C00000"/>
+          <w:sz w:val="24"/>
+          <w:szCs w:val="24"/>
+          <w:highlight w:val="none"/>
+          <w:shd w:val="clear" w:color="FFFFFF" w:fill="D9D9D9"/>
+        </w:rPr>
+        <w:t>T ( 1 ) = Theta( 1 )  ( n = 1 )</w:t>
+      </w:r>
+    </w:p>
+    <w:p>
+      <w:pPr>
+        <w:numPr>
+          <w:ilvl w:val="0"/>
+          <w:numId w:val="0"/>
+        </w:numPr>
+        <w:ind w:leftChars="0"/>
+        <w:rPr>
+          <w:b w:val="0"/>
+          <w:bCs w:val="0"/>
+          <w:i/>
+          <w:iCs/>
+          <w:color w:val="C00000"/>
+          <w:sz w:val="24"/>
+          <w:szCs w:val="24"/>
+          <w:highlight w:val="none"/>
+          <w:shd w:val="clear" w:color="FFFFFF" w:fill="D9D9D9"/>
+        </w:rPr>
+      </w:pPr>
+      <w:r>
+        <w:rPr>
+          <w:b w:val="0"/>
+          <w:bCs w:val="0"/>
+          <w:i/>
+          <w:iCs/>
+          <w:color w:val="C00000"/>
+          <w:sz w:val="24"/>
+          <w:szCs w:val="24"/>
+          <w:highlight w:val="none"/>
+          <w:shd w:val="clear" w:color="FFFFFF" w:fill="D9D9D9"/>
+        </w:rPr>
+        <w:t>T ( n ) = 8 * T( n / 2 ) + Theta( n ^ 2 )  ( n &gt; 1 )</w:t>
+      </w:r>
+    </w:p>
+    <w:p>
+      <w:pPr>
+        <w:numPr>
+          <w:ilvl w:val="0"/>
+          <w:numId w:val="0"/>
+        </w:numPr>
+        <w:ind w:leftChars="0"/>
+        <w:rPr>
+          <w:b/>
+          <w:bCs/>
+          <w:i/>
+          <w:iCs/>
+          <w:color w:val="000000" w:themeColor="text1"/>
+          <w:sz w:val="24"/>
+          <w:szCs w:val="24"/>
+          <w:highlight w:val="yellow"/>
+          <w:shd w:val="clear" w:color="auto" w:fill="auto"/>
+          <w14:textFill>
+            <w14:solidFill>
+              <w14:schemeClr w14:val="tx1"/>
+            </w14:solidFill>
+          </w14:textFill>
+        </w:rPr>
+      </w:pPr>
+      <w:r>
+        <w:rPr>
+          <w:b/>
+          <w:bCs/>
+          <w:i/>
+          <w:iCs/>
+          <w:color w:val="000000" w:themeColor="text1"/>
+          <w:sz w:val="24"/>
+          <w:szCs w:val="24"/>
+          <w:highlight w:val="yellow"/>
+          <w:shd w:val="clear" w:color="auto" w:fill="auto"/>
+          <w14:textFill>
+            <w14:solidFill>
+              <w14:schemeClr w14:val="tx1"/>
+            </w14:solidFill>
+          </w14:textFill>
+        </w:rPr>
+        <w:t>Explanation:</w:t>
+      </w:r>
+    </w:p>
+    <w:p>
+      <w:pPr>
+        <w:numPr>
+          <w:ilvl w:val="0"/>
+          <w:numId w:val="0"/>
+        </w:numPr>
+        <w:ind w:leftChars="0"/>
+        <w:rPr>
+          <w:b w:val="0"/>
+          <w:bCs w:val="0"/>
+          <w:i/>
+          <w:iCs/>
+          <w:color w:val="000000" w:themeColor="text1"/>
+          <w:sz w:val="24"/>
+          <w:szCs w:val="24"/>
+          <w:highlight w:val="none"/>
+          <w:shd w:val="clear" w:color="auto" w:fill="auto"/>
+          <w14:textFill>
+            <w14:solidFill>
+              <w14:schemeClr w14:val="tx1"/>
+            </w14:solidFill>
+          </w14:textFill>
+        </w:rPr>
+      </w:pPr>
+      <w:r>
+        <w:rPr>
+          <w:b w:val="0"/>
+          <w:bCs w:val="0"/>
+          <w:i/>
+          <w:iCs/>
+          <w:color w:val="000000" w:themeColor="text1"/>
+          <w:sz w:val="24"/>
+          <w:szCs w:val="24"/>
+          <w:highlight w:val="none"/>
+          <w:shd w:val="clear" w:color="auto" w:fill="auto"/>
+          <w14:textFill>
+            <w14:solidFill>
+              <w14:schemeClr w14:val="tx1"/>
+            </w14:solidFill>
+          </w14:textFill>
+        </w:rPr>
+        <w:t xml:space="preserve">Here, 8 can not be eliminated, since 8 decide how many sub - child in the Main Tree of every node, then it decide how many contribution it makes for each Level of the Calling Tree. If we neglect the coefficient, then this Equation turns to Linear Structure, but not the </w:t>
+      </w:r>
+      <w:r>
+        <w:rPr>
+          <w:rFonts w:hint="default"/>
+          <w:b w:val="0"/>
+          <w:bCs w:val="0"/>
+          <w:i/>
+          <w:iCs/>
+          <w:color w:val="000000" w:themeColor="text1"/>
+          <w:sz w:val="24"/>
+          <w:szCs w:val="24"/>
+          <w:highlight w:val="none"/>
+          <w:shd w:val="clear" w:color="auto" w:fill="auto"/>
+          <w14:textFill>
+            <w14:solidFill>
+              <w14:schemeClr w14:val="tx1"/>
+            </w14:solidFill>
+          </w14:textFill>
+        </w:rPr>
+        <w:t>‘Bushy’ Tree, under this circumstance, each level will only contribute one item for each level.</w:t>
+      </w:r>
+    </w:p>
+    <w:p>
+      <w:pPr>
+        <w:rPr>
+          <w:b/>
+          <w:bCs/>
+          <w:i/>
+          <w:iCs/>
+          <w:sz w:val="24"/>
+          <w:szCs w:val="24"/>
+          <w:highlight w:val="yellow"/>
         </w:rPr>
       </w:pPr>
       <w:bookmarkStart w:id="0" w:name="_GoBack"/>
-      <w:bookmarkEnd w:id="0"/>
+      <w:r>
+        <w:rPr>
+          <w:b/>
+          <w:bCs/>
+          <w:i/>
+          <w:iCs/>
+          <w:sz w:val="24"/>
+          <w:szCs w:val="24"/>
+          <w:highlight w:val="yellow"/>
+        </w:rPr>
+        <w:t>Strassen Method:</w:t>
+      </w:r>
+    </w:p>
+    <w:bookmarkEnd w:id="0"/>
+    <w:p>
+      <w:pPr>
+        <w:numPr>
+          <w:ilvl w:val="0"/>
+          <w:numId w:val="0"/>
+        </w:numPr>
+        <w:ind w:leftChars="0"/>
+        <w:rPr>
+          <w:b w:val="0"/>
+          <w:bCs w:val="0"/>
+          <w:i w:val="0"/>
+          <w:iCs w:val="0"/>
+          <w:color w:val="000000" w:themeColor="text1"/>
+          <w:sz w:val="24"/>
+          <w:szCs w:val="24"/>
+          <w:highlight w:val="none"/>
+          <w14:textFill>
+            <w14:solidFill>
+              <w14:schemeClr w14:val="tx1"/>
+            </w14:solidFill>
+          </w14:textFill>
+        </w:rPr>
+      </w:pPr>
+    </w:p>
+    <w:p>
+      <w:pPr>
+        <w:numPr>
+          <w:ilvl w:val="0"/>
+          <w:numId w:val="0"/>
+        </w:numPr>
+        <w:ind w:leftChars="0"/>
+        <w:rPr>
+          <w:b w:val="0"/>
+          <w:bCs w:val="0"/>
+          <w:i w:val="0"/>
+          <w:iCs w:val="0"/>
+          <w:color w:val="000000" w:themeColor="text1"/>
+          <w:sz w:val="24"/>
+          <w:szCs w:val="24"/>
+          <w:highlight w:val="none"/>
+          <w14:textFill>
+            <w14:solidFill>
+              <w14:schemeClr w14:val="tx1"/>
+            </w14:solidFill>
+          </w14:textFill>
+        </w:rPr>
+      </w:pPr>
+      <w:r>
+        <w:rPr>
+          <w:b w:val="0"/>
+          <w:bCs w:val="0"/>
+          <w:i w:val="0"/>
+          <w:iCs w:val="0"/>
+          <w:color w:val="000000" w:themeColor="text1"/>
+          <w:sz w:val="24"/>
+          <w:szCs w:val="24"/>
+          <w:highlight w:val="none"/>
+          <w14:textFill>
+            <w14:solidFill>
+              <w14:schemeClr w14:val="tx1"/>
+            </w14:solidFill>
+          </w14:textFill>
+        </w:rPr>
+        <w:t xml:space="preserve"> </w:t>
+      </w:r>
+    </w:p>
+    <w:p>
+      <w:pPr>
+        <w:numPr>
+          <w:ilvl w:val="0"/>
+          <w:numId w:val="0"/>
+        </w:numPr>
+        <w:ind w:leftChars="0"/>
+        <w:rPr>
+          <w:b w:val="0"/>
+          <w:bCs w:val="0"/>
+          <w:i w:val="0"/>
+          <w:iCs w:val="0"/>
+          <w:color w:val="000000" w:themeColor="text1"/>
+          <w:sz w:val="24"/>
+          <w:szCs w:val="24"/>
+          <w:highlight w:val="none"/>
+          <w14:textFill>
+            <w14:solidFill>
+              <w14:schemeClr w14:val="tx1"/>
+            </w14:solidFill>
+          </w14:textFill>
+        </w:rPr>
+      </w:pPr>
+    </w:p>
+    <w:p>
+      <w:pPr>
+        <w:rPr>
+          <w:b w:val="0"/>
+          <w:bCs w:val="0"/>
+          <w:i w:val="0"/>
+          <w:iCs w:val="0"/>
+          <w:color w:val="000000" w:themeColor="text1"/>
+          <w:sz w:val="24"/>
+          <w:szCs w:val="24"/>
+          <w:highlight w:val="green"/>
+          <w14:textFill>
+            <w14:solidFill>
+              <w14:schemeClr w14:val="tx1"/>
+            </w14:solidFill>
+          </w14:textFill>
+        </w:rPr>
+      </w:pPr>
+    </w:p>
+    <w:p>
+      <w:pPr>
+        <w:rPr>
+          <w:b w:val="0"/>
+          <w:bCs w:val="0"/>
+          <w:i w:val="0"/>
+          <w:iCs w:val="0"/>
+          <w:color w:val="000000" w:themeColor="text1"/>
+          <w:sz w:val="24"/>
+          <w:szCs w:val="24"/>
+          <w:highlight w:val="none"/>
+          <w14:textFill>
+            <w14:solidFill>
+              <w14:schemeClr w14:val="tx1"/>
+            </w14:solidFill>
+          </w14:textFill>
+        </w:rPr>
+      </w:pPr>
+    </w:p>
+    <w:p>
+      <w:pPr>
+        <w:rPr>
+          <w:b w:val="0"/>
+          <w:bCs w:val="0"/>
+          <w:i w:val="0"/>
+          <w:iCs w:val="0"/>
+          <w:color w:val="000000" w:themeColor="text1"/>
+          <w:sz w:val="24"/>
+          <w:szCs w:val="24"/>
+          <w:highlight w:val="none"/>
+          <w14:textFill>
+            <w14:solidFill>
+              <w14:schemeClr w14:val="tx1"/>
+            </w14:solidFill>
+          </w14:textFill>
+        </w:rPr>
+      </w:pPr>
     </w:p>
     <w:sectPr>
       <w:pgSz w:w="11906" w:h="16838"/>

</xml_diff>